<commit_message>
fix minor bugs and update resume
</commit_message>
<xml_diff>
--- a/danielgraham/src/assets/files/DanielGrahamResume2023.docx
+++ b/danielgraham/src/assets/files/DanielGrahamResume2023.docx
@@ -12,16 +12,16 @@
         <w:rPr>
           <w:rFonts w:ascii="Tahoma" w:eastAsia="Tahoma" w:hAnsi="Tahoma" w:cs="Tahoma"/>
           <w:b/>
-          <w:sz w:val="36"/>
-          <w:szCs w:val="36"/>
-        </w:rPr>
-      </w:pPr>
-      <w:r>
-        <w:rPr>
-          <w:rFonts w:ascii="Tahoma" w:eastAsia="Tahoma" w:hAnsi="Tahoma" w:cs="Tahoma"/>
-          <w:b/>
-          <w:sz w:val="48"/>
-          <w:szCs w:val="48"/>
+          <w:sz w:val="44"/>
+          <w:szCs w:val="44"/>
+        </w:rPr>
+      </w:pPr>
+      <w:r>
+        <w:rPr>
+          <w:rFonts w:ascii="Tahoma" w:eastAsia="Tahoma" w:hAnsi="Tahoma" w:cs="Tahoma"/>
+          <w:b/>
+          <w:sz w:val="44"/>
+          <w:szCs w:val="44"/>
         </w:rPr>
         <w:t>Daniel Graham</w:t>
       </w:r>
@@ -448,25 +448,19 @@
         <w:rPr>
           <w:rFonts w:ascii="Tahoma" w:eastAsia="Tahoma" w:hAnsi="Tahoma" w:cs="Tahoma"/>
         </w:rPr>
-        <w:t xml:space="preserve"> an Angular</w:t>
-      </w:r>
-      <w:r>
-        <w:rPr>
-          <w:rFonts w:ascii="Tahoma" w:eastAsia="Tahoma" w:hAnsi="Tahoma" w:cs="Tahoma"/>
-        </w:rPr>
-        <w:t xml:space="preserve"> and TypeScript </w:t>
-      </w:r>
-      <w:r>
-        <w:rPr>
-          <w:rFonts w:ascii="Tahoma" w:eastAsia="Tahoma" w:hAnsi="Tahoma" w:cs="Tahoma"/>
-        </w:rPr>
-        <w:t>web-application</w:t>
-      </w:r>
-      <w:r>
-        <w:rPr>
-          <w:rFonts w:ascii="Tahoma" w:eastAsia="Tahoma" w:hAnsi="Tahoma" w:cs="Tahoma"/>
-        </w:rPr>
-        <w:t xml:space="preserve"> for a client under an NDA</w:t>
+        <w:t xml:space="preserve"> a </w:t>
+      </w:r>
+      <w:r>
+        <w:rPr>
+          <w:rFonts w:ascii="Tahoma" w:eastAsia="Tahoma" w:hAnsi="Tahoma" w:cs="Tahoma"/>
+        </w:rPr>
+        <w:t xml:space="preserve">full stack web application </w:t>
+      </w:r>
+      <w:r>
+        <w:rPr>
+          <w:rFonts w:ascii="Tahoma" w:eastAsia="Tahoma" w:hAnsi="Tahoma" w:cs="Tahoma"/>
+        </w:rPr>
+        <w:t>utilizing Angular, TypeScript, Spring Boot, and PostgreSQL</w:t>
       </w:r>
     </w:p>
     <w:p>
@@ -484,13 +478,7 @@
         <w:rPr>
           <w:rFonts w:ascii="Tahoma" w:eastAsia="Tahoma" w:hAnsi="Tahoma" w:cs="Tahoma"/>
         </w:rPr>
-        <w:t xml:space="preserve">Enhanced user experiences by modernizing over 60 Figma </w:t>
-      </w:r>
-      <w:r>
-        <w:rPr>
-          <w:rFonts w:ascii="Tahoma" w:eastAsia="Tahoma" w:hAnsi="Tahoma" w:cs="Tahoma"/>
-        </w:rPr>
-        <w:t>pages and components</w:t>
+        <w:t>Developed user authentication and authorization systems for secure access control</w:t>
       </w:r>
     </w:p>
     <w:p>
@@ -508,7 +496,7 @@
         <w:rPr>
           <w:rFonts w:ascii="Tahoma" w:eastAsia="Tahoma" w:hAnsi="Tahoma" w:cs="Tahoma"/>
         </w:rPr>
-        <w:t>Facilitated seamless data retrieval by integrating the Java Spring Boot and PostgreSQL backend with various points on the frontend</w:t>
+        <w:t>Enhanced user experiences by modernizing over 60 pages and components using Figma</w:t>
       </w:r>
     </w:p>
     <w:p>
@@ -525,7 +513,13 @@
         <w:rPr>
           <w:rFonts w:ascii="Tahoma" w:eastAsia="Tahoma" w:hAnsi="Tahoma" w:cs="Tahoma"/>
         </w:rPr>
-        <w:t>Developed user authentication and authorization systems for secure access control</w:t>
+        <w:t xml:space="preserve">Facilitated the integration of the </w:t>
+      </w:r>
+      <w:r>
+        <w:rPr>
+          <w:rFonts w:ascii="Tahoma" w:eastAsia="Tahoma" w:hAnsi="Tahoma" w:cs="Tahoma"/>
+        </w:rPr>
+        <w:t>Spring Boot REST API with the Angular front end</w:t>
       </w:r>
     </w:p>
     <w:p>
@@ -637,7 +631,6 @@
           <w:ilvl w:val="0"/>
           <w:numId w:val="3"/>
         </w:numPr>
-        <w:spacing w:after="0"/>
         <w:rPr>
           <w:rFonts w:ascii="Tahoma" w:eastAsia="Tahoma" w:hAnsi="Tahoma" w:cs="Tahoma"/>
         </w:rPr>
@@ -647,41 +640,6 @@
           <w:rFonts w:ascii="Tahoma" w:eastAsia="Tahoma" w:hAnsi="Tahoma" w:cs="Tahoma"/>
         </w:rPr>
         <w:t>Utilized Python simulations to accurately model the spread of measles</w:t>
-      </w:r>
-    </w:p>
-    <w:p>
-      <w:pPr>
-        <w:numPr>
-          <w:ilvl w:val="0"/>
-          <w:numId w:val="3"/>
-        </w:numPr>
-        <w:rPr>
-          <w:rFonts w:ascii="Tahoma" w:eastAsia="Tahoma" w:hAnsi="Tahoma" w:cs="Tahoma"/>
-        </w:rPr>
-      </w:pPr>
-      <w:r>
-        <w:rPr>
-          <w:rFonts w:ascii="Tahoma" w:eastAsia="Tahoma" w:hAnsi="Tahoma" w:cs="Tahoma"/>
-        </w:rPr>
-        <w:t xml:space="preserve">Conducted comprehensive </w:t>
-      </w:r>
-      <w:r>
-        <w:rPr>
-          <w:rFonts w:ascii="Tahoma" w:eastAsia="Tahoma" w:hAnsi="Tahoma" w:cs="Tahoma"/>
-        </w:rPr>
-        <w:t xml:space="preserve">model </w:t>
-      </w:r>
-      <w:r>
-        <w:rPr>
-          <w:rFonts w:ascii="Tahoma" w:eastAsia="Tahoma" w:hAnsi="Tahoma" w:cs="Tahoma"/>
-        </w:rPr>
-        <w:t xml:space="preserve">analysis, </w:t>
-      </w:r>
-      <w:r>
-        <w:rPr>
-          <w:rFonts w:ascii="Tahoma" w:eastAsia="Tahoma" w:hAnsi="Tahoma" w:cs="Tahoma"/>
-        </w:rPr>
-        <w:t>employing metrics such as DALYs</w:t>
       </w:r>
     </w:p>
     <w:p>
@@ -762,7 +720,7 @@
           <w:rFonts w:ascii="Tahoma" w:eastAsia="Tahoma" w:hAnsi="Tahoma" w:cs="Tahoma"/>
           <w:color w:val="000000"/>
         </w:rPr>
-        <w:t xml:space="preserve">Worked 15 hours per week developing professional skills </w:t>
+        <w:t xml:space="preserve">Worked 15 hours per week </w:t>
       </w:r>
       <w:r>
         <w:rPr>
@@ -782,7 +740,19 @@
         <w:rPr>
           <w:rFonts w:ascii="Tahoma" w:eastAsia="Tahoma" w:hAnsi="Tahoma" w:cs="Tahoma"/>
         </w:rPr>
-        <w:t>Cooperative Education and Internship Program (CEIP)</w:t>
+        <w:t>Cooperative Education</w:t>
+      </w:r>
+      <w:r>
+        <w:rPr>
+          <w:rFonts w:ascii="Tahoma" w:eastAsia="Tahoma" w:hAnsi="Tahoma" w:cs="Tahoma"/>
+        </w:rPr>
+        <w:t xml:space="preserve"> </w:t>
+      </w:r>
+      <w:r>
+        <w:rPr>
+          <w:rFonts w:ascii="Tahoma" w:eastAsia="Tahoma" w:hAnsi="Tahoma" w:cs="Tahoma"/>
+        </w:rPr>
+        <w:t>and Internship Program</w:t>
       </w:r>
     </w:p>
     <w:p>
@@ -925,7 +895,21 @@
           <w:rFonts w:ascii="Tahoma" w:eastAsia="Tahoma" w:hAnsi="Tahoma" w:cs="Tahoma"/>
           <w:color w:val="000000"/>
         </w:rPr>
-        <w:t>Implemented features such as item listings, user profiles, ratings, carts, and pagination</w:t>
+        <w:t>Implemented features such as listings,</w:t>
+      </w:r>
+      <w:r>
+        <w:rPr>
+          <w:rFonts w:ascii="Tahoma" w:eastAsia="Tahoma" w:hAnsi="Tahoma" w:cs="Tahoma"/>
+          <w:color w:val="000000"/>
+        </w:rPr>
+        <w:t xml:space="preserve"> tags,</w:t>
+      </w:r>
+      <w:r>
+        <w:rPr>
+          <w:rFonts w:ascii="Tahoma" w:eastAsia="Tahoma" w:hAnsi="Tahoma" w:cs="Tahoma"/>
+          <w:color w:val="000000"/>
+        </w:rPr>
+        <w:t xml:space="preserve"> user profiles, ratings, carts, and pagination</w:t>
       </w:r>
     </w:p>
     <w:p>
@@ -952,7 +936,21 @@
           <w:rFonts w:ascii="Tahoma" w:eastAsia="Tahoma" w:hAnsi="Tahoma" w:cs="Tahoma"/>
           <w:color w:val="000000"/>
         </w:rPr>
-        <w:t>Incorporated Stripe API for secure checkout and AWS S3 to store item and user images</w:t>
+        <w:t xml:space="preserve">Incorporated </w:t>
+      </w:r>
+      <w:r>
+        <w:rPr>
+          <w:rFonts w:ascii="Tahoma" w:eastAsia="Tahoma" w:hAnsi="Tahoma" w:cs="Tahoma"/>
+          <w:color w:val="000000"/>
+        </w:rPr>
+        <w:t xml:space="preserve">the </w:t>
+      </w:r>
+      <w:r>
+        <w:rPr>
+          <w:rFonts w:ascii="Tahoma" w:eastAsia="Tahoma" w:hAnsi="Tahoma" w:cs="Tahoma"/>
+          <w:color w:val="000000"/>
+        </w:rPr>
+        <w:t>Stripe API for secure checkout and AWS S3 to store images</w:t>
       </w:r>
     </w:p>
     <w:p>
@@ -1079,6 +1077,152 @@
     <w:p>
       <w:pPr>
         <w:pBdr>
+          <w:top w:val="nil"/>
+          <w:left w:val="nil"/>
+          <w:bottom w:val="nil"/>
+          <w:right w:val="nil"/>
+          <w:between w:val="nil"/>
+        </w:pBdr>
+        <w:spacing w:after="0"/>
+        <w:rPr>
+          <w:rFonts w:ascii="Tahoma" w:eastAsia="Tahoma" w:hAnsi="Tahoma" w:cs="Tahoma"/>
+          <w:sz w:val="24"/>
+          <w:szCs w:val="24"/>
+        </w:rPr>
+      </w:pPr>
+      <w:r>
+        <w:rPr>
+          <w:rFonts w:ascii="Tahoma" w:eastAsia="Tahoma" w:hAnsi="Tahoma" w:cs="Tahoma"/>
+          <w:b/>
+          <w:sz w:val="24"/>
+          <w:szCs w:val="24"/>
+        </w:rPr>
+        <w:t xml:space="preserve">Java </w:t>
+      </w:r>
+      <w:r>
+        <w:rPr>
+          <w:rFonts w:ascii="Tahoma" w:eastAsia="Tahoma" w:hAnsi="Tahoma" w:cs="Tahoma"/>
+          <w:b/>
+          <w:sz w:val="24"/>
+          <w:szCs w:val="24"/>
+        </w:rPr>
+        <w:t xml:space="preserve">Volcano </w:t>
+      </w:r>
+      <w:r>
+        <w:rPr>
+          <w:rFonts w:ascii="Tahoma" w:eastAsia="Tahoma" w:hAnsi="Tahoma" w:cs="Tahoma"/>
+          <w:b/>
+          <w:sz w:val="24"/>
+          <w:szCs w:val="24"/>
+        </w:rPr>
+        <w:t>Animation</w:t>
+      </w:r>
+    </w:p>
+    <w:p>
+      <w:pPr>
+        <w:numPr>
+          <w:ilvl w:val="0"/>
+          <w:numId w:val="1"/>
+        </w:numPr>
+        <w:pBdr>
+          <w:top w:val="nil"/>
+          <w:left w:val="nil"/>
+          <w:bottom w:val="nil"/>
+          <w:right w:val="nil"/>
+          <w:between w:val="nil"/>
+        </w:pBdr>
+        <w:spacing w:after="0"/>
+        <w:rPr>
+          <w:rFonts w:ascii="Tahoma" w:eastAsia="Tahoma" w:hAnsi="Tahoma" w:cs="Tahoma"/>
+          <w:color w:val="000000"/>
+        </w:rPr>
+      </w:pPr>
+      <w:r>
+        <w:rPr>
+          <w:rFonts w:ascii="Tahoma" w:eastAsia="Tahoma" w:hAnsi="Tahoma" w:cs="Tahoma"/>
+          <w:color w:val="000000"/>
+        </w:rPr>
+        <w:t>Created an animation using Java swing components, threads, and mouse events</w:t>
+      </w:r>
+    </w:p>
+    <w:p>
+      <w:pPr>
+        <w:numPr>
+          <w:ilvl w:val="0"/>
+          <w:numId w:val="1"/>
+        </w:numPr>
+        <w:pBdr>
+          <w:top w:val="nil"/>
+          <w:left w:val="nil"/>
+          <w:bottom w:val="nil"/>
+          <w:right w:val="nil"/>
+          <w:between w:val="nil"/>
+        </w:pBdr>
+        <w:spacing w:after="0"/>
+        <w:rPr>
+          <w:rFonts w:ascii="Tahoma" w:eastAsia="Tahoma" w:hAnsi="Tahoma" w:cs="Tahoma"/>
+          <w:color w:val="000000"/>
+        </w:rPr>
+      </w:pPr>
+      <w:r>
+        <w:rPr>
+          <w:rFonts w:ascii="Tahoma" w:eastAsia="Tahoma" w:hAnsi="Tahoma" w:cs="Tahoma"/>
+          <w:color w:val="000000"/>
+        </w:rPr>
+        <w:t xml:space="preserve">Incorporated thread safety with synchronized </w:t>
+      </w:r>
+      <w:r>
+        <w:rPr>
+          <w:rFonts w:ascii="Tahoma" w:eastAsia="Tahoma" w:hAnsi="Tahoma" w:cs="Tahoma"/>
+          <w:color w:val="000000"/>
+        </w:rPr>
+        <w:t>blocks</w:t>
+      </w:r>
+      <w:r>
+        <w:rPr>
+          <w:rFonts w:ascii="Tahoma" w:eastAsia="Tahoma" w:hAnsi="Tahoma" w:cs="Tahoma"/>
+          <w:color w:val="000000"/>
+        </w:rPr>
+        <w:t xml:space="preserve"> when animating objects</w:t>
+      </w:r>
+    </w:p>
+    <w:p>
+      <w:pPr>
+        <w:numPr>
+          <w:ilvl w:val="0"/>
+          <w:numId w:val="1"/>
+        </w:numPr>
+        <w:pBdr>
+          <w:top w:val="nil"/>
+          <w:left w:val="nil"/>
+          <w:bottom w:val="nil"/>
+          <w:right w:val="nil"/>
+          <w:between w:val="nil"/>
+        </w:pBdr>
+        <w:spacing w:after="0"/>
+        <w:rPr>
+          <w:rFonts w:ascii="Tahoma" w:eastAsia="Tahoma" w:hAnsi="Tahoma" w:cs="Tahoma"/>
+          <w:color w:val="000000"/>
+        </w:rPr>
+      </w:pPr>
+      <w:r>
+        <w:rPr>
+          <w:rFonts w:ascii="Tahoma" w:eastAsia="Tahoma" w:hAnsi="Tahoma" w:cs="Tahoma"/>
+          <w:color w:val="000000"/>
+        </w:rPr>
+        <w:t>Utilized abstract</w:t>
+      </w:r>
+      <w:r>
+        <w:rPr>
+          <w:rFonts w:ascii="Tahoma" w:eastAsia="Tahoma" w:hAnsi="Tahoma" w:cs="Tahoma"/>
+          <w:color w:val="000000"/>
+        </w:rPr>
+        <w:t xml:space="preserve"> classes and interfaces to create maintainable and structured code</w:t>
+      </w:r>
+    </w:p>
+    <w:p>
+      <w:pPr>
+        <w:pBdr>
           <w:bottom w:val="single" w:sz="4" w:space="1" w:color="000000"/>
         </w:pBdr>
         <w:spacing w:after="0"/>
@@ -1112,11 +1256,27 @@
           <w:b/>
           <w:bCs/>
         </w:rPr>
-        <w:t>Front End:</w:t>
+        <w:t>Front</w:t>
       </w:r>
       <w:r>
         <w:rPr>
           <w:rFonts w:ascii="Tahoma" w:hAnsi="Tahoma" w:cs="Tahoma"/>
+          <w:b/>
+          <w:bCs/>
+        </w:rPr>
+        <w:t xml:space="preserve"> E</w:t>
+      </w:r>
+      <w:r>
+        <w:rPr>
+          <w:rFonts w:ascii="Tahoma" w:hAnsi="Tahoma" w:cs="Tahoma"/>
+          <w:b/>
+          <w:bCs/>
+        </w:rPr>
+        <w:t>nd:</w:t>
+      </w:r>
+      <w:r>
+        <w:rPr>
+          <w:rFonts w:ascii="Tahoma" w:hAnsi="Tahoma" w:cs="Tahoma"/>
         </w:rPr>
         <w:t xml:space="preserve"> React, Redux,</w:t>
       </w:r>
@@ -1146,42 +1306,76 @@
           <w:b/>
           <w:bCs/>
         </w:rPr>
-        <w:t>Back End:</w:t>
+        <w:t>Back</w:t>
       </w:r>
       <w:r>
         <w:rPr>
           <w:rFonts w:ascii="Tahoma" w:hAnsi="Tahoma" w:cs="Tahoma"/>
+          <w:b/>
+          <w:bCs/>
+        </w:rPr>
+        <w:t xml:space="preserve"> E</w:t>
+      </w:r>
+      <w:r>
+        <w:rPr>
+          <w:rFonts w:ascii="Tahoma" w:hAnsi="Tahoma" w:cs="Tahoma"/>
+          <w:b/>
+          <w:bCs/>
+        </w:rPr>
+        <w:t>nd:</w:t>
+      </w:r>
+      <w:r>
+        <w:rPr>
+          <w:rFonts w:ascii="Tahoma" w:hAnsi="Tahoma" w:cs="Tahoma"/>
         </w:rPr>
         <w:t xml:space="preserve"> Node, Express, PostgreSQL, Spring Boot, MongoDB</w:t>
       </w:r>
-      <w:r>
+    </w:p>
+    <w:p>
+      <w:pPr>
         <w:rPr>
           <w:rFonts w:ascii="Tahoma" w:hAnsi="Tahoma" w:cs="Tahoma"/>
-        </w:rPr>
-        <w:t>, REST APIs, Knex</w:t>
-      </w:r>
-    </w:p>
-    <w:p>
-      <w:pPr>
+          <w:b/>
+          <w:bCs/>
+        </w:rPr>
+      </w:pPr>
+      <w:r>
         <w:rPr>
           <w:rFonts w:ascii="Tahoma" w:hAnsi="Tahoma" w:cs="Tahoma"/>
           <w:b/>
           <w:bCs/>
         </w:rPr>
-      </w:pPr>
+        <w:t>Languages:</w:t>
+      </w:r>
       <w:r>
         <w:rPr>
           <w:rFonts w:ascii="Tahoma" w:hAnsi="Tahoma" w:cs="Tahoma"/>
-          <w:b/>
-          <w:bCs/>
-        </w:rPr>
-        <w:t>Languages:</w:t>
+        </w:rPr>
+        <w:t xml:space="preserve"> Java, JavaScript,</w:t>
       </w:r>
       <w:r>
         <w:rPr>
           <w:rFonts w:ascii="Tahoma" w:hAnsi="Tahoma" w:cs="Tahoma"/>
         </w:rPr>
-        <w:t xml:space="preserve"> Java, TypeScript, JavaScript, SQL</w:t>
+        <w:t xml:space="preserve"> </w:t>
+      </w:r>
+      <w:r>
+        <w:rPr>
+          <w:rFonts w:ascii="Tahoma" w:hAnsi="Tahoma" w:cs="Tahoma"/>
+        </w:rPr>
+        <w:t>TypeScript</w:t>
+      </w:r>
+      <w:r>
+        <w:rPr>
+          <w:rFonts w:ascii="Tahoma" w:hAnsi="Tahoma" w:cs="Tahoma"/>
+        </w:rPr>
+        <w:t>,</w:t>
+      </w:r>
+      <w:r>
+        <w:rPr>
+          <w:rFonts w:ascii="Tahoma" w:hAnsi="Tahoma" w:cs="Tahoma"/>
+        </w:rPr>
+        <w:t xml:space="preserve"> SQL</w:t>
       </w:r>
     </w:p>
     <w:sectPr>

</xml_diff>

<commit_message>
update bio and add responsiveness
</commit_message>
<xml_diff>
--- a/danielgraham/src/assets/files/DanielGrahamResume2023.docx
+++ b/danielgraham/src/assets/files/DanielGrahamResume2023.docx
@@ -1142,7 +1142,21 @@
           <w:rFonts w:ascii="Tahoma" w:eastAsia="Tahoma" w:hAnsi="Tahoma" w:cs="Tahoma"/>
           <w:color w:val="000000"/>
         </w:rPr>
-        <w:t>Created an animation using Java swing components, threads, and mouse events</w:t>
+        <w:t xml:space="preserve">Created an animation using Java </w:t>
+      </w:r>
+      <w:r>
+        <w:rPr>
+          <w:rFonts w:ascii="Tahoma" w:eastAsia="Tahoma" w:hAnsi="Tahoma" w:cs="Tahoma"/>
+          <w:color w:val="000000"/>
+        </w:rPr>
+        <w:t>S</w:t>
+      </w:r>
+      <w:r>
+        <w:rPr>
+          <w:rFonts w:ascii="Tahoma" w:eastAsia="Tahoma" w:hAnsi="Tahoma" w:cs="Tahoma"/>
+          <w:color w:val="000000"/>
+        </w:rPr>
+        <w:t>wing components, threads, and mouse events</w:t>
       </w:r>
     </w:p>
     <w:p>
@@ -1330,46 +1344,68 @@
         </w:rPr>
         <w:t xml:space="preserve"> Node, Express, PostgreSQL, Spring Boot, MongoDB</w:t>
       </w:r>
-    </w:p>
-    <w:p>
-      <w:pPr>
+      <w:r>
         <w:rPr>
           <w:rFonts w:ascii="Tahoma" w:hAnsi="Tahoma" w:cs="Tahoma"/>
+        </w:rPr>
+        <w:t>,</w:t>
+      </w:r>
+      <w:r>
+        <w:rPr>
+          <w:rFonts w:ascii="Tahoma" w:hAnsi="Tahoma" w:cs="Tahoma"/>
+        </w:rPr>
+        <w:t xml:space="preserve"> AWS</w:t>
+      </w:r>
+      <w:r>
+        <w:rPr>
+          <w:rFonts w:ascii="Tahoma" w:hAnsi="Tahoma" w:cs="Tahoma"/>
+        </w:rPr>
+        <w:t>, S3, RDS, EC2</w:t>
+      </w:r>
+    </w:p>
+    <w:p>
+      <w:pPr>
+        <w:rPr>
+          <w:rFonts w:ascii="Tahoma" w:hAnsi="Tahoma" w:cs="Tahoma"/>
+        </w:rPr>
+      </w:pPr>
+      <w:r>
+        <w:rPr>
+          <w:rFonts w:ascii="Tahoma" w:hAnsi="Tahoma" w:cs="Tahoma"/>
           <w:b/>
           <w:bCs/>
         </w:rPr>
-      </w:pPr>
+        <w:t>Languages:</w:t>
+      </w:r>
       <w:r>
         <w:rPr>
           <w:rFonts w:ascii="Tahoma" w:hAnsi="Tahoma" w:cs="Tahoma"/>
-          <w:b/>
-          <w:bCs/>
-        </w:rPr>
-        <w:t>Languages:</w:t>
+        </w:rPr>
+        <w:t xml:space="preserve"> Java, JavaScript,</w:t>
       </w:r>
       <w:r>
         <w:rPr>
           <w:rFonts w:ascii="Tahoma" w:hAnsi="Tahoma" w:cs="Tahoma"/>
         </w:rPr>
-        <w:t xml:space="preserve"> Java, JavaScript,</w:t>
+        <w:t xml:space="preserve"> </w:t>
       </w:r>
       <w:r>
         <w:rPr>
           <w:rFonts w:ascii="Tahoma" w:hAnsi="Tahoma" w:cs="Tahoma"/>
         </w:rPr>
-        <w:t xml:space="preserve"> </w:t>
+        <w:t>TypeScript</w:t>
       </w:r>
       <w:r>
         <w:rPr>
           <w:rFonts w:ascii="Tahoma" w:hAnsi="Tahoma" w:cs="Tahoma"/>
         </w:rPr>
-        <w:t>TypeScript</w:t>
+        <w:t>,</w:t>
       </w:r>
       <w:r>
         <w:rPr>
           <w:rFonts w:ascii="Tahoma" w:hAnsi="Tahoma" w:cs="Tahoma"/>
         </w:rPr>
-        <w:t>,</w:t>
+        <w:t xml:space="preserve"> Python,</w:t>
       </w:r>
       <w:r>
         <w:rPr>

</xml_diff>

<commit_message>
update bio and resume
</commit_message>
<xml_diff>
--- a/danielgraham/src/assets/files/DanielGrahamResume2023.docx
+++ b/danielgraham/src/assets/files/DanielGrahamResume2023.docx
@@ -1,6 +1,6 @@
 
 <file path=word/document.xml><?xml version="1.0" encoding="utf-8"?>
-<w:document xmlns:wpc="http://schemas.microsoft.com/office/word/2010/wordprocessingCanvas" xmlns:cx="http://schemas.microsoft.com/office/drawing/2014/chartex" xmlns:cx1="http://schemas.microsoft.com/office/drawing/2015/9/8/chartex" xmlns:cx2="http://schemas.microsoft.com/office/drawing/2015/10/21/chartex" xmlns:cx3="http://schemas.microsoft.com/office/drawing/2016/5/9/chartex" xmlns:cx4="http://schemas.microsoft.com/office/drawing/2016/5/10/chartex" xmlns:cx5="http://schemas.microsoft.com/office/drawing/2016/5/11/chartex" xmlns:cx6="http://schemas.microsoft.com/office/drawing/2016/5/12/chartex" xmlns:cx7="http://schemas.microsoft.com/office/drawing/2016/5/13/chartex" xmlns:cx8="http://schemas.microsoft.com/office/drawing/2016/5/14/chartex" xmlns:mc="http://schemas.openxmlformats.org/markup-compatibility/2006" xmlns:aink="http://schemas.microsoft.com/office/drawing/2016/ink" xmlns:am3d="http://schemas.microsoft.com/office/drawing/2017/model3d" xmlns:o="urn:schemas-microsoft-com:office:office" xmlns:oel="http://schemas.microsoft.com/office/2019/extlst" xmlns:r="http://schemas.openxmlformats.org/officeDocument/2006/relationships" xmlns:m="http://schemas.openxmlformats.org/officeDocument/2006/math" xmlns:v="urn:schemas-microsoft-com:vml" xmlns:wp14="http://schemas.microsoft.com/office/word/2010/wordprocessingDrawing" xmlns:wp="http://schemas.openxmlformats.org/drawingml/2006/wordprocessingDrawing" xmlns:w10="urn:schemas-microsoft-com:office:word" xmlns:w="http://schemas.openxmlformats.org/wordprocessingml/2006/main" xmlns:w14="http://schemas.microsoft.com/office/word/2010/wordml" xmlns:w15="http://schemas.microsoft.com/office/word/2012/wordml" xmlns:w16cex="http://schemas.microsoft.com/office/word/2018/wordml/cex" xmlns:w16cid="http://schemas.microsoft.com/office/word/2016/wordml/cid" xmlns:w16="http://schemas.microsoft.com/office/word/2018/wordml" xmlns:w16sdtdh="http://schemas.microsoft.com/office/word/2020/wordml/sdtdatahash" xmlns:w16se="http://schemas.microsoft.com/office/word/2015/wordml/symex" xmlns:wpg="http://schemas.microsoft.com/office/word/2010/wordprocessingGroup" xmlns:wpi="http://schemas.microsoft.com/office/word/2010/wordprocessingInk" xmlns:wne="http://schemas.microsoft.com/office/word/2006/wordml" xmlns:wps="http://schemas.microsoft.com/office/word/2010/wordprocessingShape" mc:Ignorable="w14 w15 w16se w16cid w16 w16cex w16sdtdh wp14">
+<w:document xmlns:wpc="http://schemas.microsoft.com/office/word/2010/wordprocessingCanvas" xmlns:cx="http://schemas.microsoft.com/office/drawing/2014/chartex" xmlns:cx1="http://schemas.microsoft.com/office/drawing/2015/9/8/chartex" xmlns:cx2="http://schemas.microsoft.com/office/drawing/2015/10/21/chartex" xmlns:cx3="http://schemas.microsoft.com/office/drawing/2016/5/9/chartex" xmlns:cx4="http://schemas.microsoft.com/office/drawing/2016/5/10/chartex" xmlns:cx5="http://schemas.microsoft.com/office/drawing/2016/5/11/chartex" xmlns:cx6="http://schemas.microsoft.com/office/drawing/2016/5/12/chartex" xmlns:cx7="http://schemas.microsoft.com/office/drawing/2016/5/13/chartex" xmlns:cx8="http://schemas.microsoft.com/office/drawing/2016/5/14/chartex" xmlns:mc="http://schemas.openxmlformats.org/markup-compatibility/2006" xmlns:aink="http://schemas.microsoft.com/office/drawing/2016/ink" xmlns:am3d="http://schemas.microsoft.com/office/drawing/2017/model3d" xmlns:o="urn:schemas-microsoft-com:office:office" xmlns:oel="http://schemas.microsoft.com/office/2019/extlst" xmlns:r="http://schemas.openxmlformats.org/officeDocument/2006/relationships" xmlns:m="http://schemas.openxmlformats.org/officeDocument/2006/math" xmlns:v="urn:schemas-microsoft-com:vml" xmlns:wp14="http://schemas.microsoft.com/office/word/2010/wordprocessingDrawing" xmlns:wp="http://schemas.openxmlformats.org/drawingml/2006/wordprocessingDrawing" xmlns:w10="urn:schemas-microsoft-com:office:word" xmlns:w="http://schemas.openxmlformats.org/wordprocessingml/2006/main" xmlns:w14="http://schemas.microsoft.com/office/word/2010/wordml" xmlns:w15="http://schemas.microsoft.com/office/word/2012/wordml" xmlns:w16cex="http://schemas.microsoft.com/office/word/2018/wordml/cex" xmlns:w16cid="http://schemas.microsoft.com/office/word/2016/wordml/cid" xmlns:w16="http://schemas.microsoft.com/office/word/2018/wordml" xmlns:w16du="http://schemas.microsoft.com/office/word/2023/wordml/word16du" xmlns:w16sdtdh="http://schemas.microsoft.com/office/word/2020/wordml/sdtdatahash" xmlns:w16se="http://schemas.microsoft.com/office/word/2015/wordml/symex" xmlns:wpg="http://schemas.microsoft.com/office/word/2010/wordprocessingGroup" xmlns:wpi="http://schemas.microsoft.com/office/word/2010/wordprocessingInk" xmlns:wne="http://schemas.microsoft.com/office/word/2006/wordml" xmlns:wps="http://schemas.microsoft.com/office/word/2010/wordprocessingShape" mc:Ignorable="w14 w15 w16se w16cid w16 w16cex w16sdtdh wp14">
   <w:body>
     <w:p>
       <w:pPr>
@@ -10,7 +10,7 @@
         <w:spacing w:after="0"/>
         <w:jc w:val="center"/>
         <w:rPr>
-          <w:rFonts w:ascii="Tahoma" w:eastAsia="Tahoma" w:hAnsi="Tahoma" w:cs="Tahoma"/>
+          <w:rFonts w:ascii="Arial" w:eastAsia="Tahoma" w:hAnsi="Arial" w:cs="Arial"/>
           <w:b/>
           <w:sz w:val="44"/>
           <w:szCs w:val="44"/>
@@ -18,7 +18,7 @@
       </w:pPr>
       <w:r>
         <w:rPr>
-          <w:rFonts w:ascii="Tahoma" w:eastAsia="Tahoma" w:hAnsi="Tahoma" w:cs="Tahoma"/>
+          <w:rFonts w:ascii="Arial" w:eastAsia="Tahoma" w:hAnsi="Arial" w:cs="Arial"/>
           <w:b/>
           <w:sz w:val="44"/>
           <w:szCs w:val="44"/>
@@ -32,14 +32,14 @@
       <w:pPr>
         <w:jc w:val="center"/>
         <w:rPr>
-          <w:rFonts w:ascii="Tahoma" w:eastAsia="Tahoma" w:hAnsi="Tahoma" w:cs="Tahoma"/>
+          <w:rFonts w:ascii="Arial" w:eastAsia="Tahoma" w:hAnsi="Arial" w:cs="Arial"/>
           <w:sz w:val="24"/>
           <w:szCs w:val="24"/>
         </w:rPr>
       </w:pPr>
       <w:r>
         <w:rPr>
-          <w:rFonts w:ascii="Tahoma" w:eastAsia="Tahoma" w:hAnsi="Tahoma" w:cs="Tahoma"/>
+          <w:rFonts w:ascii="Arial" w:eastAsia="Tahoma" w:hAnsi="Arial" w:cs="Arial"/>
           <w:color w:val="4472C4" w:themeColor="accent1"/>
           <w:sz w:val="24"/>
           <w:szCs w:val="24"/>
@@ -48,16 +48,16 @@
       </w:r>
       <w:r>
         <w:rPr>
-          <w:rFonts w:ascii="Tahoma" w:eastAsia="Tahoma" w:hAnsi="Tahoma" w:cs="Tahoma"/>
+          <w:rFonts w:ascii="Arial" w:eastAsia="Tahoma" w:hAnsi="Arial" w:cs="Arial"/>
           <w:color w:val="4472C4" w:themeColor="accent1"/>
           <w:sz w:val="24"/>
           <w:szCs w:val="24"/>
         </w:rPr>
-        <w:instrText xml:space="preserve"> HYPERLINK "mailto:d20grah@siena.edu" </w:instrText>
-      </w:r>
-      <w:r>
-        <w:rPr>
-          <w:rFonts w:ascii="Tahoma" w:eastAsia="Tahoma" w:hAnsi="Tahoma" w:cs="Tahoma"/>
+        <w:instrText>HYPERLINK "mailto:contact@dangraham.dev"</w:instrText>
+      </w:r>
+      <w:r>
+        <w:rPr>
+          <w:rFonts w:ascii="Arial" w:eastAsia="Tahoma" w:hAnsi="Arial" w:cs="Arial"/>
           <w:color w:val="4472C4" w:themeColor="accent1"/>
           <w:sz w:val="24"/>
           <w:szCs w:val="24"/>
@@ -65,7 +65,7 @@
       </w:r>
       <w:r>
         <w:rPr>
-          <w:rFonts w:ascii="Tahoma" w:eastAsia="Tahoma" w:hAnsi="Tahoma" w:cs="Tahoma"/>
+          <w:rFonts w:ascii="Arial" w:eastAsia="Tahoma" w:hAnsi="Arial" w:cs="Arial"/>
           <w:color w:val="4472C4" w:themeColor="accent1"/>
           <w:sz w:val="24"/>
           <w:szCs w:val="24"/>
@@ -75,16 +75,16 @@
       <w:r>
         <w:rPr>
           <w:rStyle w:val="Hyperlink"/>
-          <w:rFonts w:ascii="Tahoma" w:eastAsia="Tahoma" w:hAnsi="Tahoma" w:cs="Tahoma"/>
+          <w:rFonts w:ascii="Arial" w:eastAsia="Tahoma" w:hAnsi="Arial" w:cs="Arial"/>
           <w:color w:val="4472C4" w:themeColor="accent1"/>
           <w:sz w:val="24"/>
           <w:szCs w:val="24"/>
         </w:rPr>
-        <w:t>d20grah@siena.edu</w:t>
-      </w:r>
-      <w:r>
-        <w:rPr>
-          <w:rFonts w:ascii="Tahoma" w:eastAsia="Tahoma" w:hAnsi="Tahoma" w:cs="Tahoma"/>
+        <w:t>contact@dangraham.dev</w:t>
+      </w:r>
+      <w:r>
+        <w:rPr>
+          <w:rFonts w:ascii="Arial" w:eastAsia="Tahoma" w:hAnsi="Arial" w:cs="Arial"/>
           <w:color w:val="4472C4" w:themeColor="accent1"/>
           <w:sz w:val="24"/>
           <w:szCs w:val="24"/>
@@ -93,7 +93,7 @@
       </w:r>
       <w:r>
         <w:rPr>
-          <w:rFonts w:ascii="Tahoma" w:eastAsia="Tahoma" w:hAnsi="Tahoma" w:cs="Tahoma"/>
+          <w:rFonts w:ascii="Arial" w:eastAsia="Tahoma" w:hAnsi="Arial" w:cs="Arial"/>
           <w:sz w:val="36"/>
           <w:szCs w:val="36"/>
         </w:rPr>
@@ -101,7 +101,7 @@
       </w:r>
       <w:r>
         <w:rPr>
-          <w:rFonts w:ascii="Tahoma" w:eastAsia="Tahoma" w:hAnsi="Tahoma" w:cs="Tahoma"/>
+          <w:rFonts w:ascii="Arial" w:eastAsia="Tahoma" w:hAnsi="Arial" w:cs="Arial"/>
           <w:sz w:val="24"/>
           <w:szCs w:val="24"/>
         </w:rPr>
@@ -109,7 +109,7 @@
       </w:r>
       <w:r>
         <w:rPr>
-          <w:rFonts w:ascii="Tahoma" w:eastAsia="Tahoma" w:hAnsi="Tahoma" w:cs="Tahoma"/>
+          <w:rFonts w:ascii="Arial" w:eastAsia="Tahoma" w:hAnsi="Arial" w:cs="Arial"/>
           <w:sz w:val="36"/>
           <w:szCs w:val="36"/>
         </w:rPr>
@@ -117,62 +117,63 @@
       </w:r>
       <w:r>
         <w:rPr>
-          <w:rFonts w:ascii="Tahoma" w:eastAsia="Tahoma" w:hAnsi="Tahoma" w:cs="Tahoma"/>
+          <w:rFonts w:ascii="Arial" w:eastAsia="Tahoma" w:hAnsi="Arial" w:cs="Arial"/>
           <w:sz w:val="24"/>
           <w:szCs w:val="24"/>
         </w:rPr>
         <w:t xml:space="preserve">(518)-902-9106 | Schenectady, NY </w:t>
       </w:r>
-      <w:hyperlink r:id="rId6">
-        <w:r>
-          <w:rPr>
-            <w:rFonts w:ascii="Tahoma" w:eastAsia="Tahoma" w:hAnsi="Tahoma" w:cs="Tahoma"/>
-            <w:color w:val="4472C4" w:themeColor="accent1"/>
-            <w:sz w:val="24"/>
-            <w:szCs w:val="24"/>
-            <w:u w:val="single"/>
-          </w:rPr>
-          <w:t>https://www.linkedin.com/in/danielgraham23/</w:t>
-        </w:r>
-      </w:hyperlink>
-      <w:r>
-        <w:rPr>
-          <w:rFonts w:ascii="Tahoma" w:eastAsia="Tahoma" w:hAnsi="Tahoma" w:cs="Tahoma"/>
-          <w:color w:val="000000"/>
-          <w:sz w:val="24"/>
-          <w:szCs w:val="24"/>
-        </w:rPr>
-        <w:t xml:space="preserve"> </w:t>
-      </w:r>
-      <w:r>
-        <w:rPr>
-          <w:rFonts w:ascii="Tahoma" w:eastAsia="Tahoma" w:hAnsi="Tahoma" w:cs="Tahoma"/>
-          <w:color w:val="000000"/>
-          <w:sz w:val="24"/>
-          <w:szCs w:val="24"/>
-        </w:rPr>
-        <w:t>|</w:t>
-      </w:r>
-      <w:r>
-        <w:rPr>
-          <w:rFonts w:ascii="Tahoma" w:eastAsia="Tahoma" w:hAnsi="Tahoma" w:cs="Tahoma"/>
-          <w:color w:val="000000"/>
-          <w:sz w:val="24"/>
-          <w:szCs w:val="24"/>
-        </w:rPr>
-        <w:t xml:space="preserve"> </w:t>
-      </w:r>
-      <w:hyperlink r:id="rId7" w:history="1">
+      <w:hyperlink r:id="rId6" w:history="1">
         <w:r>
           <w:rPr>
             <w:rStyle w:val="Hyperlink"/>
-            <w:rFonts w:ascii="Tahoma" w:eastAsia="Tahoma" w:hAnsi="Tahoma" w:cs="Tahoma"/>
+            <w:rFonts w:ascii="Arial" w:eastAsia="Tahoma" w:hAnsi="Arial" w:cs="Arial"/>
             <w:color w:val="4472C4" w:themeColor="accent1"/>
             <w:sz w:val="24"/>
             <w:szCs w:val="24"/>
           </w:rPr>
-          <w:t>https://github.com/DanGraham23</w:t>
+          <w:t>linkedin.com/in/danielgraham23</w:t>
         </w:r>
+      </w:hyperlink>
+      <w:r>
+        <w:rPr>
+          <w:rFonts w:ascii="Arial" w:eastAsia="Tahoma" w:hAnsi="Arial" w:cs="Arial"/>
+          <w:sz w:val="24"/>
+          <w:szCs w:val="24"/>
+        </w:rPr>
+        <w:t xml:space="preserve"> </w:t>
+      </w:r>
+      <w:r>
+        <w:rPr>
+          <w:rFonts w:ascii="Arial" w:eastAsia="Tahoma" w:hAnsi="Arial" w:cs="Arial"/>
+          <w:color w:val="000000"/>
+          <w:sz w:val="24"/>
+          <w:szCs w:val="24"/>
+        </w:rPr>
+        <w:t>|</w:t>
+      </w:r>
+      <w:r>
+        <w:rPr>
+          <w:rFonts w:ascii="Arial" w:eastAsia="Tahoma" w:hAnsi="Arial" w:cs="Arial"/>
+          <w:color w:val="000000"/>
+          <w:sz w:val="24"/>
+          <w:szCs w:val="24"/>
+        </w:rPr>
+        <w:t xml:space="preserve"> </w:t>
+      </w:r>
+      <w:hyperlink r:id="rId7" w:history="1">
+        <w:proofErr w:type="spellStart"/>
+        <w:r>
+          <w:rPr>
+            <w:rStyle w:val="Hyperlink"/>
+            <w:rFonts w:ascii="Arial" w:eastAsia="Tahoma" w:hAnsi="Arial" w:cs="Arial"/>
+            <w:color w:val="4472C4" w:themeColor="accent1"/>
+            <w:sz w:val="24"/>
+            <w:szCs w:val="24"/>
+          </w:rPr>
+          <w:t>dangraham.dev</w:t>
+        </w:r>
+        <w:proofErr w:type="spellEnd"/>
       </w:hyperlink>
     </w:p>
     <w:p>
@@ -182,7 +183,7 @@
         </w:pBdr>
         <w:spacing w:after="0"/>
         <w:rPr>
-          <w:rFonts w:ascii="Tahoma" w:eastAsia="Tahoma" w:hAnsi="Tahoma" w:cs="Tahoma"/>
+          <w:rFonts w:ascii="Arial" w:eastAsia="Tahoma" w:hAnsi="Arial" w:cs="Arial"/>
           <w:b/>
           <w:sz w:val="28"/>
           <w:szCs w:val="28"/>
@@ -190,7 +191,7 @@
       </w:pPr>
       <w:r>
         <w:rPr>
-          <w:rFonts w:ascii="Tahoma" w:eastAsia="Tahoma" w:hAnsi="Tahoma" w:cs="Tahoma"/>
+          <w:rFonts w:ascii="Arial" w:eastAsia="Tahoma" w:hAnsi="Arial" w:cs="Arial"/>
           <w:b/>
           <w:sz w:val="28"/>
           <w:szCs w:val="28"/>
@@ -205,12 +206,12 @@
         </w:tabs>
         <w:spacing w:after="0"/>
         <w:rPr>
-          <w:rFonts w:ascii="Tahoma" w:eastAsia="Tahoma" w:hAnsi="Tahoma" w:cs="Tahoma"/>
-        </w:rPr>
-      </w:pPr>
-      <w:r>
-        <w:rPr>
-          <w:rFonts w:ascii="Tahoma" w:eastAsia="Tahoma" w:hAnsi="Tahoma" w:cs="Tahoma"/>
+          <w:rFonts w:ascii="Arial" w:eastAsia="Tahoma" w:hAnsi="Arial" w:cs="Arial"/>
+        </w:rPr>
+      </w:pPr>
+      <w:r>
+        <w:rPr>
+          <w:rFonts w:ascii="Arial" w:eastAsia="Tahoma" w:hAnsi="Arial" w:cs="Arial"/>
           <w:b/>
           <w:bCs/>
           <w:sz w:val="24"/>
@@ -220,13 +221,13 @@
       </w:r>
       <w:r>
         <w:rPr>
-          <w:rFonts w:ascii="Tahoma" w:eastAsia="Tahoma" w:hAnsi="Tahoma" w:cs="Tahoma"/>
+          <w:rFonts w:ascii="Arial" w:eastAsia="Tahoma" w:hAnsi="Arial" w:cs="Arial"/>
         </w:rPr>
         <w:t>, Loudonville, NY</w:t>
       </w:r>
       <w:r>
         <w:rPr>
-          <w:rFonts w:ascii="Tahoma" w:eastAsia="Tahoma" w:hAnsi="Tahoma" w:cs="Tahoma"/>
+          <w:rFonts w:ascii="Arial" w:eastAsia="Tahoma" w:hAnsi="Arial" w:cs="Arial"/>
         </w:rPr>
         <w:tab/>
       </w:r>
@@ -238,27 +239,27 @@
         </w:tabs>
         <w:spacing w:after="0"/>
         <w:rPr>
-          <w:rFonts w:ascii="Tahoma" w:eastAsia="Tahoma" w:hAnsi="Tahoma" w:cs="Tahoma"/>
-        </w:rPr>
-      </w:pPr>
-      <w:r>
-        <w:rPr>
-          <w:rFonts w:ascii="Tahoma" w:eastAsia="Tahoma" w:hAnsi="Tahoma" w:cs="Tahoma"/>
+          <w:rFonts w:ascii="Arial" w:eastAsia="Tahoma" w:hAnsi="Arial" w:cs="Arial"/>
+        </w:rPr>
+      </w:pPr>
+      <w:r>
+        <w:rPr>
+          <w:rFonts w:ascii="Arial" w:eastAsia="Tahoma" w:hAnsi="Arial" w:cs="Arial"/>
         </w:rPr>
         <w:t>Bachelor of Science in Computer Science</w:t>
       </w:r>
       <w:r>
         <w:rPr>
-          <w:rFonts w:ascii="Tahoma" w:eastAsia="Tahoma" w:hAnsi="Tahoma" w:cs="Tahoma"/>
+          <w:rFonts w:ascii="Arial" w:eastAsia="Tahoma" w:hAnsi="Arial" w:cs="Arial"/>
           <w:b/>
         </w:rPr>
         <w:tab/>
       </w:r>
       <w:r>
         <w:rPr>
-          <w:rFonts w:ascii="Tahoma" w:eastAsia="Tahoma" w:hAnsi="Tahoma" w:cs="Tahoma"/>
-        </w:rPr>
-        <w:t>Expected May 2023</w:t>
+          <w:rFonts w:ascii="Arial" w:eastAsia="Tahoma" w:hAnsi="Arial" w:cs="Arial"/>
+        </w:rPr>
+        <w:t>May 2023</w:t>
       </w:r>
     </w:p>
     <w:p>
@@ -267,20 +268,14 @@
           <w:tab w:val="right" w:pos="9360"/>
         </w:tabs>
         <w:rPr>
-          <w:rFonts w:ascii="Tahoma" w:eastAsia="Tahoma" w:hAnsi="Tahoma" w:cs="Tahoma"/>
-        </w:rPr>
-      </w:pPr>
-      <w:r>
-        <w:rPr>
-          <w:rFonts w:ascii="Tahoma" w:eastAsia="Tahoma" w:hAnsi="Tahoma" w:cs="Tahoma"/>
+          <w:rFonts w:ascii="Arial" w:eastAsia="Tahoma" w:hAnsi="Arial" w:cs="Arial"/>
+        </w:rPr>
+      </w:pPr>
+      <w:r>
+        <w:rPr>
+          <w:rFonts w:ascii="Arial" w:eastAsia="Tahoma" w:hAnsi="Arial" w:cs="Arial"/>
         </w:rPr>
         <w:t>GPA: 3.98</w:t>
-      </w:r>
-      <w:r>
-        <w:rPr>
-          <w:rFonts w:ascii="Tahoma" w:eastAsia="Tahoma" w:hAnsi="Tahoma" w:cs="Tahoma"/>
-        </w:rPr>
-        <w:t>/4.00</w:t>
       </w:r>
     </w:p>
     <w:p>
@@ -290,7 +285,7 @@
         </w:pBdr>
         <w:spacing w:after="0"/>
         <w:rPr>
-          <w:rFonts w:ascii="Tahoma" w:eastAsia="Tahoma" w:hAnsi="Tahoma" w:cs="Tahoma"/>
+          <w:rFonts w:ascii="Arial" w:eastAsia="Tahoma" w:hAnsi="Arial" w:cs="Arial"/>
           <w:b/>
           <w:sz w:val="28"/>
           <w:szCs w:val="28"/>
@@ -298,12 +293,12 @@
       </w:pPr>
       <w:r>
         <w:rPr>
-          <w:rFonts w:ascii="Tahoma" w:eastAsia="Tahoma" w:hAnsi="Tahoma" w:cs="Tahoma"/>
+          <w:rFonts w:ascii="Arial" w:eastAsia="Tahoma" w:hAnsi="Arial" w:cs="Arial"/>
           <w:b/>
           <w:sz w:val="28"/>
           <w:szCs w:val="28"/>
         </w:rPr>
-        <w:t>WORK EXPERIENCE</w:t>
+        <w:t>EXPERIENCE</w:t>
       </w:r>
     </w:p>
     <w:p>
@@ -313,13 +308,13 @@
         </w:tabs>
         <w:spacing w:after="0"/>
         <w:rPr>
-          <w:rFonts w:ascii="Tahoma" w:eastAsia="Tahoma" w:hAnsi="Tahoma" w:cs="Tahoma"/>
-          <w:b/>
-        </w:rPr>
-      </w:pPr>
-      <w:r>
-        <w:rPr>
-          <w:rFonts w:ascii="Tahoma" w:eastAsia="Tahoma" w:hAnsi="Tahoma" w:cs="Tahoma"/>
+          <w:rFonts w:ascii="Arial" w:eastAsia="Tahoma" w:hAnsi="Arial" w:cs="Arial"/>
+          <w:b/>
+        </w:rPr>
+      </w:pPr>
+      <w:r>
+        <w:rPr>
+          <w:rFonts w:ascii="Arial" w:eastAsia="Tahoma" w:hAnsi="Arial" w:cs="Arial"/>
           <w:b/>
           <w:sz w:val="24"/>
           <w:szCs w:val="24"/>
@@ -328,73 +323,92 @@
       </w:r>
       <w:r>
         <w:rPr>
-          <w:rFonts w:ascii="Tahoma" w:eastAsia="Tahoma" w:hAnsi="Tahoma" w:cs="Tahoma"/>
+          <w:rFonts w:ascii="Arial" w:eastAsia="Tahoma" w:hAnsi="Arial" w:cs="Arial"/>
           <w:bCs/>
         </w:rPr>
         <w:t>,</w:t>
       </w:r>
       <w:r>
         <w:rPr>
-          <w:rFonts w:ascii="Tahoma" w:eastAsia="Tahoma" w:hAnsi="Tahoma" w:cs="Tahoma"/>
+          <w:rFonts w:ascii="Arial" w:eastAsia="Tahoma" w:hAnsi="Arial" w:cs="Arial"/>
           <w:b/>
         </w:rPr>
         <w:t xml:space="preserve"> </w:t>
       </w:r>
       <w:r>
         <w:rPr>
-          <w:rFonts w:ascii="Tahoma" w:eastAsia="Tahoma" w:hAnsi="Tahoma" w:cs="Tahoma"/>
-        </w:rPr>
-        <w:t>WEL Social Media Startup</w:t>
-      </w:r>
-      <w:r>
-        <w:rPr>
-          <w:rFonts w:ascii="Tahoma" w:eastAsia="Tahoma" w:hAnsi="Tahoma" w:cs="Tahoma"/>
-        </w:rPr>
-        <w:t>, Siena College</w:t>
-      </w:r>
-      <w:r>
-        <w:rPr>
-          <w:rFonts w:ascii="Tahoma" w:eastAsia="Tahoma" w:hAnsi="Tahoma" w:cs="Tahoma"/>
-          <w:b/>
+          <w:rFonts w:ascii="Arial" w:eastAsia="Tahoma" w:hAnsi="Arial" w:cs="Arial"/>
+        </w:rPr>
+        <w:t xml:space="preserve">WEL </w:t>
+      </w:r>
+      <w:proofErr w:type="gramStart"/>
+      <w:r>
+        <w:rPr>
+          <w:rFonts w:ascii="Arial" w:eastAsia="Tahoma" w:hAnsi="Arial" w:cs="Arial"/>
+        </w:rPr>
+        <w:t>Social Medi</w:t>
+      </w:r>
+      <w:r>
+        <w:rPr>
+          <w:rFonts w:ascii="Arial" w:eastAsia="Tahoma" w:hAnsi="Arial" w:cs="Arial"/>
+        </w:rPr>
+        <w:t>a</w:t>
+      </w:r>
+      <w:proofErr w:type="gramEnd"/>
+      <w:r>
+        <w:rPr>
+          <w:rFonts w:ascii="Arial" w:eastAsia="Tahoma" w:hAnsi="Arial" w:cs="Arial"/>
+        </w:rPr>
+        <w:t xml:space="preserve">, </w:t>
+      </w:r>
+      <w:r>
+        <w:rPr>
+          <w:rFonts w:ascii="Arial" w:eastAsia="Tahoma" w:hAnsi="Arial" w:cs="Arial"/>
+        </w:rPr>
+        <w:t>Loudonville, NY</w:t>
+      </w:r>
+      <w:r>
+        <w:rPr>
+          <w:rFonts w:ascii="Arial" w:eastAsia="Tahoma" w:hAnsi="Arial" w:cs="Arial"/>
+          <w:b/>
+        </w:rPr>
+        <w:tab/>
+      </w:r>
+      <w:r>
+        <w:rPr>
+          <w:rFonts w:ascii="Arial" w:eastAsia="Tahoma" w:hAnsi="Arial" w:cs="Arial"/>
+        </w:rPr>
+        <w:t>Sep.</w:t>
+      </w:r>
+      <w:r>
+        <w:rPr>
+          <w:rFonts w:ascii="Arial" w:eastAsia="Tahoma" w:hAnsi="Arial" w:cs="Arial"/>
+        </w:rPr>
+        <w:t xml:space="preserve"> 2022</w:t>
+      </w:r>
+      <w:r>
+        <w:rPr>
+          <w:rFonts w:ascii="Arial" w:eastAsia="Tahoma" w:hAnsi="Arial" w:cs="Arial"/>
         </w:rPr>
         <w:t xml:space="preserve"> </w:t>
       </w:r>
       <w:r>
         <w:rPr>
-          <w:rFonts w:ascii="Tahoma" w:eastAsia="Tahoma" w:hAnsi="Tahoma" w:cs="Tahoma"/>
-          <w:b/>
-        </w:rPr>
-        <w:tab/>
-      </w:r>
-      <w:r>
-        <w:rPr>
-          <w:rFonts w:ascii="Tahoma" w:eastAsia="Tahoma" w:hAnsi="Tahoma" w:cs="Tahoma"/>
-        </w:rPr>
-        <w:t>September</w:t>
-      </w:r>
-      <w:r>
-        <w:rPr>
-          <w:rFonts w:ascii="Tahoma" w:eastAsia="Tahoma" w:hAnsi="Tahoma" w:cs="Tahoma"/>
-        </w:rPr>
-        <w:t xml:space="preserve"> 202</w:t>
-      </w:r>
-      <w:r>
-        <w:rPr>
-          <w:rFonts w:ascii="Tahoma" w:eastAsia="Tahoma" w:hAnsi="Tahoma" w:cs="Tahoma"/>
-        </w:rPr>
-        <w:t>2</w:t>
-      </w:r>
-      <w:r>
-        <w:rPr>
-          <w:rFonts w:ascii="Tahoma" w:eastAsia="Tahoma" w:hAnsi="Tahoma" w:cs="Tahoma"/>
+          <w:rFonts w:ascii="Arial" w:eastAsia="Tahoma" w:hAnsi="Arial" w:cs="Arial"/>
         </w:rPr>
         <w:t>-</w:t>
       </w:r>
       <w:r>
         <w:rPr>
-          <w:rFonts w:ascii="Tahoma" w:eastAsia="Tahoma" w:hAnsi="Tahoma" w:cs="Tahoma"/>
-        </w:rPr>
-        <w:t>April 2023</w:t>
+          <w:rFonts w:ascii="Arial" w:eastAsia="Tahoma" w:hAnsi="Arial" w:cs="Arial"/>
+        </w:rPr>
+        <w:t xml:space="preserve"> Apr.</w:t>
+      </w:r>
+      <w:r>
+        <w:rPr>
+          <w:rFonts w:ascii="Arial" w:eastAsia="Tahoma" w:hAnsi="Arial" w:cs="Arial"/>
+        </w:rPr>
+        <w:t xml:space="preserve"> 2023</w:t>
       </w:r>
     </w:p>
     <w:p>
@@ -405,60 +419,24 @@
         </w:numPr>
         <w:spacing w:after="0"/>
         <w:rPr>
-          <w:rFonts w:ascii="Tahoma" w:eastAsia="Tahoma" w:hAnsi="Tahoma" w:cs="Tahoma"/>
-        </w:rPr>
-      </w:pPr>
-      <w:r>
-        <w:rPr>
-          <w:rFonts w:ascii="Tahoma" w:eastAsia="Tahoma" w:hAnsi="Tahoma" w:cs="Tahoma"/>
-        </w:rPr>
-        <w:t xml:space="preserve">Collaborated </w:t>
-      </w:r>
-      <w:r>
-        <w:rPr>
-          <w:rFonts w:ascii="Tahoma" w:eastAsia="Tahoma" w:hAnsi="Tahoma" w:cs="Tahoma"/>
-        </w:rPr>
-        <w:t>within</w:t>
-      </w:r>
-      <w:r>
-        <w:rPr>
-          <w:rFonts w:ascii="Tahoma" w:eastAsia="Tahoma" w:hAnsi="Tahoma" w:cs="Tahoma"/>
-        </w:rPr>
-        <w:t xml:space="preserve"> an Agile </w:t>
-      </w:r>
-      <w:r>
-        <w:rPr>
-          <w:rFonts w:ascii="Tahoma" w:eastAsia="Tahoma" w:hAnsi="Tahoma" w:cs="Tahoma"/>
-        </w:rPr>
-        <w:t xml:space="preserve">team </w:t>
-      </w:r>
-      <w:r>
-        <w:rPr>
-          <w:rFonts w:ascii="Tahoma" w:eastAsia="Tahoma" w:hAnsi="Tahoma" w:cs="Tahoma"/>
-        </w:rPr>
-        <w:t xml:space="preserve">to </w:t>
-      </w:r>
-      <w:r>
-        <w:rPr>
-          <w:rFonts w:ascii="Tahoma" w:eastAsia="Tahoma" w:hAnsi="Tahoma" w:cs="Tahoma"/>
-        </w:rPr>
-        <w:t>develop</w:t>
-      </w:r>
-      <w:r>
-        <w:rPr>
-          <w:rFonts w:ascii="Tahoma" w:eastAsia="Tahoma" w:hAnsi="Tahoma" w:cs="Tahoma"/>
-        </w:rPr>
-        <w:t xml:space="preserve"> a </w:t>
-      </w:r>
-      <w:r>
-        <w:rPr>
-          <w:rFonts w:ascii="Tahoma" w:eastAsia="Tahoma" w:hAnsi="Tahoma" w:cs="Tahoma"/>
+          <w:rFonts w:ascii="Arial" w:eastAsia="Tahoma" w:hAnsi="Arial" w:cs="Arial"/>
+        </w:rPr>
+      </w:pPr>
+      <w:r>
+        <w:rPr>
+          <w:rFonts w:ascii="Arial" w:eastAsia="Tahoma" w:hAnsi="Arial" w:cs="Arial"/>
+        </w:rPr>
+        <w:t xml:space="preserve">Collaborated within an Agile team to develop a </w:t>
+      </w:r>
+      <w:r>
+        <w:rPr>
+          <w:rFonts w:ascii="Arial" w:eastAsia="Tahoma" w:hAnsi="Arial" w:cs="Arial"/>
         </w:rPr>
         <w:t xml:space="preserve">full stack web application </w:t>
       </w:r>
       <w:r>
         <w:rPr>
-          <w:rFonts w:ascii="Tahoma" w:eastAsia="Tahoma" w:hAnsi="Tahoma" w:cs="Tahoma"/>
+          <w:rFonts w:ascii="Arial" w:eastAsia="Tahoma" w:hAnsi="Arial" w:cs="Arial"/>
         </w:rPr>
         <w:t>utilizing Angular, TypeScript, Spring Boot, and PostgreSQL</w:t>
       </w:r>
@@ -471,14 +449,14 @@
         </w:numPr>
         <w:spacing w:after="0"/>
         <w:rPr>
-          <w:rFonts w:ascii="Tahoma" w:eastAsia="Tahoma" w:hAnsi="Tahoma" w:cs="Tahoma"/>
-        </w:rPr>
-      </w:pPr>
-      <w:r>
-        <w:rPr>
-          <w:rFonts w:ascii="Tahoma" w:eastAsia="Tahoma" w:hAnsi="Tahoma" w:cs="Tahoma"/>
-        </w:rPr>
-        <w:t>Developed user authentication and authorization systems for secure access control</w:t>
+          <w:rFonts w:ascii="Arial" w:eastAsia="Tahoma" w:hAnsi="Arial" w:cs="Arial"/>
+        </w:rPr>
+      </w:pPr>
+      <w:r>
+        <w:rPr>
+          <w:rFonts w:ascii="Arial" w:eastAsia="Tahoma" w:hAnsi="Arial" w:cs="Arial"/>
+        </w:rPr>
+        <w:t>Developed authentication and authorization systems for secure access control</w:t>
       </w:r>
     </w:p>
     <w:p>
@@ -489,12 +467,12 @@
         </w:numPr>
         <w:spacing w:after="0"/>
         <w:rPr>
-          <w:rFonts w:ascii="Tahoma" w:eastAsia="Tahoma" w:hAnsi="Tahoma" w:cs="Tahoma"/>
-        </w:rPr>
-      </w:pPr>
-      <w:r>
-        <w:rPr>
-          <w:rFonts w:ascii="Tahoma" w:eastAsia="Tahoma" w:hAnsi="Tahoma" w:cs="Tahoma"/>
+          <w:rFonts w:ascii="Arial" w:eastAsia="Tahoma" w:hAnsi="Arial" w:cs="Arial"/>
+        </w:rPr>
+      </w:pPr>
+      <w:r>
+        <w:rPr>
+          <w:rFonts w:ascii="Arial" w:eastAsia="Tahoma" w:hAnsi="Arial" w:cs="Arial"/>
         </w:rPr>
         <w:t>Enhanced user experiences by modernizing over 60 pages and components using Figma</w:t>
       </w:r>
@@ -506,18 +484,18 @@
           <w:numId w:val="3"/>
         </w:numPr>
         <w:rPr>
-          <w:rFonts w:ascii="Tahoma" w:eastAsia="Tahoma" w:hAnsi="Tahoma" w:cs="Tahoma"/>
-        </w:rPr>
-      </w:pPr>
-      <w:r>
-        <w:rPr>
-          <w:rFonts w:ascii="Tahoma" w:eastAsia="Tahoma" w:hAnsi="Tahoma" w:cs="Tahoma"/>
+          <w:rFonts w:ascii="Arial" w:eastAsia="Tahoma" w:hAnsi="Arial" w:cs="Arial"/>
+        </w:rPr>
+      </w:pPr>
+      <w:r>
+        <w:rPr>
+          <w:rFonts w:ascii="Arial" w:eastAsia="Tahoma" w:hAnsi="Arial" w:cs="Arial"/>
         </w:rPr>
         <w:t xml:space="preserve">Facilitated the integration of the </w:t>
       </w:r>
       <w:r>
         <w:rPr>
-          <w:rFonts w:ascii="Tahoma" w:eastAsia="Tahoma" w:hAnsi="Tahoma" w:cs="Tahoma"/>
+          <w:rFonts w:ascii="Arial" w:eastAsia="Tahoma" w:hAnsi="Arial" w:cs="Arial"/>
         </w:rPr>
         <w:t>Spring Boot REST API with the Angular front end</w:t>
       </w:r>
@@ -529,13 +507,13 @@
         </w:tabs>
         <w:spacing w:after="0"/>
         <w:rPr>
-          <w:rFonts w:ascii="Tahoma" w:eastAsia="Tahoma" w:hAnsi="Tahoma" w:cs="Tahoma"/>
-          <w:b/>
-        </w:rPr>
-      </w:pPr>
-      <w:r>
-        <w:rPr>
-          <w:rFonts w:ascii="Tahoma" w:eastAsia="Tahoma" w:hAnsi="Tahoma" w:cs="Tahoma"/>
+          <w:rFonts w:ascii="Arial" w:eastAsia="Tahoma" w:hAnsi="Arial" w:cs="Arial"/>
+          <w:b/>
+        </w:rPr>
+      </w:pPr>
+      <w:r>
+        <w:rPr>
+          <w:rFonts w:ascii="Arial" w:eastAsia="Tahoma" w:hAnsi="Arial" w:cs="Arial"/>
           <w:b/>
           <w:sz w:val="24"/>
           <w:szCs w:val="24"/>
@@ -544,43 +522,67 @@
       </w:r>
       <w:r>
         <w:rPr>
-          <w:rFonts w:ascii="Tahoma" w:eastAsia="Tahoma" w:hAnsi="Tahoma" w:cs="Tahoma"/>
+          <w:rFonts w:ascii="Arial" w:eastAsia="Tahoma" w:hAnsi="Arial" w:cs="Arial"/>
           <w:bCs/>
         </w:rPr>
         <w:t>,</w:t>
       </w:r>
       <w:r>
         <w:rPr>
-          <w:rFonts w:ascii="Tahoma" w:eastAsia="Tahoma" w:hAnsi="Tahoma" w:cs="Tahoma"/>
+          <w:rFonts w:ascii="Arial" w:eastAsia="Tahoma" w:hAnsi="Arial" w:cs="Arial"/>
           <w:b/>
         </w:rPr>
         <w:t xml:space="preserve"> </w:t>
       </w:r>
       <w:r>
         <w:rPr>
-          <w:rFonts w:ascii="Tahoma" w:eastAsia="Tahoma" w:hAnsi="Tahoma" w:cs="Tahoma"/>
+          <w:rFonts w:ascii="Arial" w:eastAsia="Tahoma" w:hAnsi="Arial" w:cs="Arial"/>
         </w:rPr>
         <w:t>CURCA Summer Scholars, Siena College</w:t>
       </w:r>
       <w:r>
         <w:rPr>
-          <w:rFonts w:ascii="Tahoma" w:eastAsia="Tahoma" w:hAnsi="Tahoma" w:cs="Tahoma"/>
+          <w:rFonts w:ascii="Arial" w:eastAsia="Tahoma" w:hAnsi="Arial" w:cs="Arial"/>
           <w:b/>
         </w:rPr>
         <w:t xml:space="preserve"> </w:t>
       </w:r>
       <w:r>
         <w:rPr>
-          <w:rFonts w:ascii="Tahoma" w:eastAsia="Tahoma" w:hAnsi="Tahoma" w:cs="Tahoma"/>
+          <w:rFonts w:ascii="Arial" w:eastAsia="Tahoma" w:hAnsi="Arial" w:cs="Arial"/>
           <w:b/>
         </w:rPr>
         <w:tab/>
       </w:r>
       <w:r>
         <w:rPr>
-          <w:rFonts w:ascii="Tahoma" w:eastAsia="Tahoma" w:hAnsi="Tahoma" w:cs="Tahoma"/>
-        </w:rPr>
-        <w:t>June 2020-August 2020</w:t>
+          <w:rFonts w:ascii="Arial" w:eastAsia="Tahoma" w:hAnsi="Arial" w:cs="Arial"/>
+        </w:rPr>
+        <w:t>June 2020</w:t>
+      </w:r>
+      <w:r>
+        <w:rPr>
+          <w:rFonts w:ascii="Arial" w:eastAsia="Tahoma" w:hAnsi="Arial" w:cs="Arial"/>
+        </w:rPr>
+        <w:t xml:space="preserve"> </w:t>
+      </w:r>
+      <w:r>
+        <w:rPr>
+          <w:rFonts w:ascii="Arial" w:eastAsia="Tahoma" w:hAnsi="Arial" w:cs="Arial"/>
+        </w:rPr>
+        <w:t>-</w:t>
+      </w:r>
+      <w:r>
+        <w:rPr>
+          <w:rFonts w:ascii="Arial" w:eastAsia="Tahoma" w:hAnsi="Arial" w:cs="Arial"/>
+        </w:rPr>
+        <w:t xml:space="preserve"> Aug.</w:t>
+      </w:r>
+      <w:r>
+        <w:rPr>
+          <w:rFonts w:ascii="Arial" w:eastAsia="Tahoma" w:hAnsi="Arial" w:cs="Arial"/>
+        </w:rPr>
+        <w:t xml:space="preserve"> 2020</w:t>
       </w:r>
     </w:p>
     <w:p>
@@ -591,14 +593,32 @@
         </w:numPr>
         <w:spacing w:after="0"/>
         <w:rPr>
-          <w:rFonts w:ascii="Tahoma" w:eastAsia="Tahoma" w:hAnsi="Tahoma" w:cs="Tahoma"/>
-        </w:rPr>
-      </w:pPr>
-      <w:r>
-        <w:rPr>
-          <w:rFonts w:ascii="Tahoma" w:eastAsia="Tahoma" w:hAnsi="Tahoma" w:cs="Tahoma"/>
-        </w:rPr>
-        <w:t>Devoted 40 hours per week, researching the measles virus and disease modeling techniques</w:t>
+          <w:rFonts w:ascii="Arial" w:eastAsia="Tahoma" w:hAnsi="Arial" w:cs="Arial"/>
+        </w:rPr>
+      </w:pPr>
+      <w:r>
+        <w:rPr>
+          <w:rFonts w:ascii="Arial" w:eastAsia="Tahoma" w:hAnsi="Arial" w:cs="Arial"/>
+        </w:rPr>
+        <w:t xml:space="preserve">Researched </w:t>
+      </w:r>
+      <w:r>
+        <w:rPr>
+          <w:rFonts w:ascii="Arial" w:eastAsia="Tahoma" w:hAnsi="Arial" w:cs="Arial"/>
+        </w:rPr>
+        <w:t>the measles virus, disease modeling</w:t>
+      </w:r>
+      <w:r>
+        <w:rPr>
+          <w:rFonts w:ascii="Arial" w:eastAsia="Tahoma" w:hAnsi="Arial" w:cs="Arial"/>
+        </w:rPr>
+        <w:t>,</w:t>
+      </w:r>
+      <w:r>
+        <w:rPr>
+          <w:rFonts w:ascii="Arial" w:eastAsia="Tahoma" w:hAnsi="Arial" w:cs="Arial"/>
+        </w:rPr>
+        <w:t xml:space="preserve"> and model analysis techniques</w:t>
       </w:r>
     </w:p>
     <w:p>
@@ -609,18 +629,18 @@
         </w:numPr>
         <w:spacing w:after="0"/>
         <w:rPr>
-          <w:rFonts w:ascii="Tahoma" w:eastAsia="Tahoma" w:hAnsi="Tahoma" w:cs="Tahoma"/>
-        </w:rPr>
-      </w:pPr>
-      <w:r>
-        <w:rPr>
-          <w:rFonts w:ascii="Tahoma" w:eastAsia="Tahoma" w:hAnsi="Tahoma" w:cs="Tahoma"/>
+          <w:rFonts w:ascii="Arial" w:eastAsia="Tahoma" w:hAnsi="Arial" w:cs="Arial"/>
+        </w:rPr>
+      </w:pPr>
+      <w:r>
+        <w:rPr>
+          <w:rFonts w:ascii="Arial" w:eastAsia="Tahoma" w:hAnsi="Arial" w:cs="Arial"/>
         </w:rPr>
         <w:t>Formulated generalized versions of the traditional SIRV compartmental model</w:t>
       </w:r>
       <w:r>
         <w:rPr>
-          <w:rFonts w:ascii="Tahoma" w:eastAsia="Tahoma" w:hAnsi="Tahoma" w:cs="Tahoma"/>
+          <w:rFonts w:ascii="Arial" w:eastAsia="Tahoma" w:hAnsi="Arial" w:cs="Arial"/>
         </w:rPr>
         <w:t xml:space="preserve"> equations</w:t>
       </w:r>
@@ -632,12 +652,12 @@
           <w:numId w:val="3"/>
         </w:numPr>
         <w:rPr>
-          <w:rFonts w:ascii="Tahoma" w:eastAsia="Tahoma" w:hAnsi="Tahoma" w:cs="Tahoma"/>
-        </w:rPr>
-      </w:pPr>
-      <w:r>
-        <w:rPr>
-          <w:rFonts w:ascii="Tahoma" w:eastAsia="Tahoma" w:hAnsi="Tahoma" w:cs="Tahoma"/>
+          <w:rFonts w:ascii="Arial" w:eastAsia="Tahoma" w:hAnsi="Arial" w:cs="Arial"/>
+        </w:rPr>
+      </w:pPr>
+      <w:r>
+        <w:rPr>
+          <w:rFonts w:ascii="Arial" w:eastAsia="Tahoma" w:hAnsi="Arial" w:cs="Arial"/>
         </w:rPr>
         <w:t>Utilized Python simulations to accurately model the spread of measles</w:t>
       </w:r>
@@ -649,13 +669,13 @@
         </w:tabs>
         <w:spacing w:after="0"/>
         <w:rPr>
-          <w:rFonts w:ascii="Tahoma" w:eastAsia="Tahoma" w:hAnsi="Tahoma" w:cs="Tahoma"/>
-          <w:b/>
-        </w:rPr>
-      </w:pPr>
-      <w:r>
-        <w:rPr>
-          <w:rFonts w:ascii="Tahoma" w:eastAsia="Tahoma" w:hAnsi="Tahoma" w:cs="Tahoma"/>
+          <w:rFonts w:ascii="Arial" w:eastAsia="Tahoma" w:hAnsi="Arial" w:cs="Arial"/>
+          <w:b/>
+        </w:rPr>
+      </w:pPr>
+      <w:r>
+        <w:rPr>
+          <w:rFonts w:ascii="Arial" w:eastAsia="Tahoma" w:hAnsi="Arial" w:cs="Arial"/>
           <w:b/>
           <w:sz w:val="24"/>
           <w:szCs w:val="24"/>
@@ -664,36 +684,66 @@
       </w:r>
       <w:r>
         <w:rPr>
-          <w:rFonts w:ascii="Tahoma" w:eastAsia="Tahoma" w:hAnsi="Tahoma" w:cs="Tahoma"/>
+          <w:rFonts w:ascii="Arial" w:eastAsia="Tahoma" w:hAnsi="Arial" w:cs="Arial"/>
           <w:bCs/>
         </w:rPr>
         <w:t>,</w:t>
       </w:r>
       <w:r>
         <w:rPr>
-          <w:rFonts w:ascii="Tahoma" w:eastAsia="Tahoma" w:hAnsi="Tahoma" w:cs="Tahoma"/>
+          <w:rFonts w:ascii="Arial" w:eastAsia="Tahoma" w:hAnsi="Arial" w:cs="Arial"/>
           <w:b/>
         </w:rPr>
         <w:t xml:space="preserve"> </w:t>
       </w:r>
       <w:r>
         <w:rPr>
-          <w:rFonts w:ascii="Tahoma" w:eastAsia="Tahoma" w:hAnsi="Tahoma" w:cs="Tahoma"/>
+          <w:rFonts w:ascii="Arial" w:eastAsia="Tahoma" w:hAnsi="Arial" w:cs="Arial"/>
         </w:rPr>
         <w:t>Mohonasen High School, Schenectady, NY</w:t>
       </w:r>
       <w:r>
         <w:rPr>
-          <w:rFonts w:ascii="Tahoma" w:eastAsia="Tahoma" w:hAnsi="Tahoma" w:cs="Tahoma"/>
+          <w:rFonts w:ascii="Arial" w:eastAsia="Tahoma" w:hAnsi="Arial" w:cs="Arial"/>
           <w:b/>
         </w:rPr>
         <w:tab/>
       </w:r>
       <w:r>
         <w:rPr>
-          <w:rFonts w:ascii="Tahoma" w:eastAsia="Tahoma" w:hAnsi="Tahoma" w:cs="Tahoma"/>
-        </w:rPr>
-        <w:t>September 2018-June 2019</w:t>
+          <w:rFonts w:ascii="Arial" w:eastAsia="Tahoma" w:hAnsi="Arial" w:cs="Arial"/>
+        </w:rPr>
+        <w:t>Sep.</w:t>
+      </w:r>
+      <w:r>
+        <w:rPr>
+          <w:rFonts w:ascii="Arial" w:eastAsia="Tahoma" w:hAnsi="Arial" w:cs="Arial"/>
+        </w:rPr>
+        <w:t xml:space="preserve"> 2018</w:t>
+      </w:r>
+      <w:r>
+        <w:rPr>
+          <w:rFonts w:ascii="Arial" w:eastAsia="Tahoma" w:hAnsi="Arial" w:cs="Arial"/>
+        </w:rPr>
+        <w:t xml:space="preserve"> </w:t>
+      </w:r>
+      <w:r>
+        <w:rPr>
+          <w:rFonts w:ascii="Arial" w:eastAsia="Tahoma" w:hAnsi="Arial" w:cs="Arial"/>
+        </w:rPr>
+        <w:t>-</w:t>
+      </w:r>
+      <w:r>
+        <w:rPr>
+          <w:rFonts w:ascii="Arial" w:eastAsia="Tahoma" w:hAnsi="Arial" w:cs="Arial"/>
+        </w:rPr>
+        <w:t xml:space="preserve"> </w:t>
+      </w:r>
+      <w:r>
+        <w:rPr>
+          <w:rFonts w:ascii="Arial" w:eastAsia="Tahoma" w:hAnsi="Arial" w:cs="Arial"/>
+        </w:rPr>
+        <w:t>June 2019</w:t>
       </w:r>
     </w:p>
     <w:p>
@@ -709,94 +759,35 @@
           <w:right w:val="nil"/>
           <w:between w:val="nil"/>
         </w:pBdr>
-        <w:spacing w:after="0"/>
-        <w:rPr>
-          <w:rFonts w:ascii="Tahoma" w:eastAsia="Tahoma" w:hAnsi="Tahoma" w:cs="Tahoma"/>
-          <w:color w:val="000000"/>
-        </w:rPr>
-      </w:pPr>
-      <w:r>
-        <w:rPr>
-          <w:rFonts w:ascii="Tahoma" w:eastAsia="Tahoma" w:hAnsi="Tahoma" w:cs="Tahoma"/>
-          <w:color w:val="000000"/>
-        </w:rPr>
-        <w:t xml:space="preserve">Worked 15 hours per week </w:t>
-      </w:r>
-      <w:r>
-        <w:rPr>
-          <w:rFonts w:ascii="Tahoma" w:eastAsia="Tahoma" w:hAnsi="Tahoma" w:cs="Tahoma"/>
-          <w:color w:val="000000"/>
-        </w:rPr>
-        <w:t>through the</w:t>
-      </w:r>
-      <w:r>
-        <w:rPr>
-          <w:rFonts w:ascii="Tahoma" w:eastAsia="Tahoma" w:hAnsi="Tahoma" w:cs="Tahoma"/>
-          <w:color w:val="000000"/>
-        </w:rPr>
-        <w:t xml:space="preserve"> </w:t>
-      </w:r>
-      <w:r>
-        <w:rPr>
-          <w:rFonts w:ascii="Tahoma" w:eastAsia="Tahoma" w:hAnsi="Tahoma" w:cs="Tahoma"/>
-        </w:rPr>
-        <w:t>Cooperative Education</w:t>
-      </w:r>
-      <w:r>
-        <w:rPr>
-          <w:rFonts w:ascii="Tahoma" w:eastAsia="Tahoma" w:hAnsi="Tahoma" w:cs="Tahoma"/>
-        </w:rPr>
-        <w:t xml:space="preserve"> </w:t>
-      </w:r>
-      <w:r>
-        <w:rPr>
-          <w:rFonts w:ascii="Tahoma" w:eastAsia="Tahoma" w:hAnsi="Tahoma" w:cs="Tahoma"/>
-        </w:rPr>
-        <w:t>and Internship Program</w:t>
-      </w:r>
-    </w:p>
-    <w:p>
-      <w:pPr>
-        <w:numPr>
-          <w:ilvl w:val="0"/>
-          <w:numId w:val="2"/>
-        </w:numPr>
-        <w:pBdr>
-          <w:top w:val="nil"/>
-          <w:left w:val="nil"/>
-          <w:bottom w:val="nil"/>
-          <w:right w:val="nil"/>
-          <w:between w:val="nil"/>
-        </w:pBdr>
-        <w:rPr>
-          <w:rFonts w:ascii="Tahoma" w:eastAsia="Tahoma" w:hAnsi="Tahoma" w:cs="Tahoma"/>
-          <w:color w:val="000000"/>
-        </w:rPr>
-      </w:pPr>
-      <w:r>
-        <w:rPr>
-          <w:rFonts w:ascii="Tahoma" w:eastAsia="Tahoma" w:hAnsi="Tahoma" w:cs="Tahoma"/>
+        <w:rPr>
+          <w:rFonts w:ascii="Arial" w:eastAsia="Tahoma" w:hAnsi="Arial" w:cs="Arial"/>
+          <w:color w:val="000000"/>
+        </w:rPr>
+      </w:pPr>
+      <w:r>
+        <w:rPr>
+          <w:rFonts w:ascii="Arial" w:eastAsia="Tahoma" w:hAnsi="Arial" w:cs="Arial"/>
           <w:color w:val="000000"/>
         </w:rPr>
         <w:t>Assisted students with their learning of Python</w:t>
       </w:r>
       <w:r>
         <w:rPr>
-          <w:rFonts w:ascii="Tahoma" w:eastAsia="Tahoma" w:hAnsi="Tahoma" w:cs="Tahoma"/>
+          <w:rFonts w:ascii="Arial" w:eastAsia="Tahoma" w:hAnsi="Arial" w:cs="Arial"/>
           <w:color w:val="000000"/>
         </w:rPr>
         <w:t xml:space="preserve">, Boolean algebra, </w:t>
       </w:r>
       <w:r>
         <w:rPr>
-          <w:rFonts w:ascii="Tahoma" w:eastAsia="Tahoma" w:hAnsi="Tahoma" w:cs="Tahoma"/>
+          <w:rFonts w:ascii="Arial" w:eastAsia="Tahoma" w:hAnsi="Arial" w:cs="Arial"/>
           <w:color w:val="000000"/>
         </w:rPr>
         <w:t xml:space="preserve">and </w:t>
       </w:r>
       <w:r>
         <w:rPr>
-          <w:rFonts w:ascii="Tahoma" w:eastAsia="Tahoma" w:hAnsi="Tahoma" w:cs="Tahoma"/>
+          <w:rFonts w:ascii="Arial" w:eastAsia="Tahoma" w:hAnsi="Arial" w:cs="Arial"/>
           <w:color w:val="000000"/>
         </w:rPr>
         <w:t>computer architecture</w:t>
@@ -809,7 +800,7 @@
         </w:pBdr>
         <w:spacing w:after="0"/>
         <w:rPr>
-          <w:rFonts w:ascii="Tahoma" w:eastAsia="Tahoma" w:hAnsi="Tahoma" w:cs="Tahoma"/>
+          <w:rFonts w:ascii="Arial" w:eastAsia="Tahoma" w:hAnsi="Arial" w:cs="Arial"/>
           <w:b/>
           <w:sz w:val="28"/>
           <w:szCs w:val="28"/>
@@ -817,7 +808,7 @@
       </w:pPr>
       <w:r>
         <w:rPr>
-          <w:rFonts w:ascii="Tahoma" w:eastAsia="Tahoma" w:hAnsi="Tahoma" w:cs="Tahoma"/>
+          <w:rFonts w:ascii="Arial" w:eastAsia="Tahoma" w:hAnsi="Arial" w:cs="Arial"/>
           <w:b/>
           <w:sz w:val="28"/>
           <w:szCs w:val="28"/>
@@ -829,19 +820,28 @@
       <w:pPr>
         <w:spacing w:after="0"/>
         <w:rPr>
-          <w:rFonts w:ascii="Tahoma" w:eastAsia="Tahoma" w:hAnsi="Tahoma" w:cs="Tahoma"/>
+          <w:rFonts w:ascii="Arial" w:eastAsia="Tahoma" w:hAnsi="Arial" w:cs="Arial"/>
           <w:sz w:val="24"/>
           <w:szCs w:val="24"/>
         </w:rPr>
       </w:pPr>
       <w:r>
         <w:rPr>
-          <w:rFonts w:ascii="Tahoma" w:eastAsia="Tahoma" w:hAnsi="Tahoma" w:cs="Tahoma"/>
+          <w:rFonts w:ascii="Arial" w:eastAsia="Tahoma" w:hAnsi="Arial" w:cs="Arial"/>
           <w:b/>
           <w:sz w:val="24"/>
           <w:szCs w:val="24"/>
         </w:rPr>
         <w:t>ShopFriends</w:t>
+      </w:r>
+      <w:r>
+        <w:rPr>
+          <w:rFonts w:ascii="Arial" w:eastAsia="Tahoma" w:hAnsi="Arial" w:cs="Arial"/>
+          <w:b/>
+          <w:sz w:val="24"/>
+          <w:szCs w:val="24"/>
+        </w:rPr>
+        <w:t xml:space="preserve"> eCommerce</w:t>
       </w:r>
     </w:p>
     <w:p>
@@ -859,13 +859,13 @@
         </w:pBdr>
         <w:spacing w:after="0"/>
         <w:rPr>
-          <w:rFonts w:ascii="Tahoma" w:eastAsia="Tahoma" w:hAnsi="Tahoma" w:cs="Tahoma"/>
-          <w:color w:val="000000"/>
-        </w:rPr>
-      </w:pPr>
-      <w:r>
-        <w:rPr>
-          <w:rFonts w:ascii="Tahoma" w:eastAsia="Tahoma" w:hAnsi="Tahoma" w:cs="Tahoma"/>
+          <w:rFonts w:ascii="Arial" w:eastAsia="Tahoma" w:hAnsi="Arial" w:cs="Arial"/>
+          <w:color w:val="000000"/>
+        </w:rPr>
+      </w:pPr>
+      <w:r>
+        <w:rPr>
+          <w:rFonts w:ascii="Arial" w:eastAsia="Tahoma" w:hAnsi="Arial" w:cs="Arial"/>
           <w:color w:val="000000"/>
         </w:rPr>
         <w:t>Developed a full stack eCommerce site utilizing React, Redux, TypeScript, Node, Express and PostgreSQL</w:t>
@@ -886,30 +886,96 @@
         </w:pBdr>
         <w:spacing w:after="0"/>
         <w:rPr>
-          <w:rFonts w:ascii="Tahoma" w:eastAsia="Tahoma" w:hAnsi="Tahoma" w:cs="Tahoma"/>
-          <w:color w:val="000000"/>
-        </w:rPr>
-      </w:pPr>
-      <w:r>
-        <w:rPr>
-          <w:rFonts w:ascii="Tahoma" w:eastAsia="Tahoma" w:hAnsi="Tahoma" w:cs="Tahoma"/>
+          <w:rFonts w:ascii="Arial" w:eastAsia="Tahoma" w:hAnsi="Arial" w:cs="Arial"/>
+          <w:color w:val="000000"/>
+        </w:rPr>
+      </w:pPr>
+      <w:r>
+        <w:rPr>
+          <w:rFonts w:ascii="Arial" w:eastAsia="Tahoma" w:hAnsi="Arial" w:cs="Arial"/>
           <w:color w:val="000000"/>
         </w:rPr>
         <w:t>Implemented features such as listings,</w:t>
       </w:r>
       <w:r>
         <w:rPr>
-          <w:rFonts w:ascii="Tahoma" w:eastAsia="Tahoma" w:hAnsi="Tahoma" w:cs="Tahoma"/>
+          <w:rFonts w:ascii="Arial" w:eastAsia="Tahoma" w:hAnsi="Arial" w:cs="Arial"/>
           <w:color w:val="000000"/>
         </w:rPr>
         <w:t xml:space="preserve"> tags,</w:t>
       </w:r>
       <w:r>
         <w:rPr>
-          <w:rFonts w:ascii="Tahoma" w:eastAsia="Tahoma" w:hAnsi="Tahoma" w:cs="Tahoma"/>
+          <w:rFonts w:ascii="Arial" w:eastAsia="Tahoma" w:hAnsi="Arial" w:cs="Arial"/>
           <w:color w:val="000000"/>
         </w:rPr>
         <w:t xml:space="preserve"> user profiles, ratings, carts, and pagination</w:t>
+      </w:r>
+    </w:p>
+    <w:p>
+      <w:pPr>
+        <w:numPr>
+          <w:ilvl w:val="0"/>
+          <w:numId w:val="1"/>
+        </w:numPr>
+        <w:pBdr>
+          <w:top w:val="nil"/>
+          <w:left w:val="nil"/>
+          <w:bottom w:val="nil"/>
+          <w:right w:val="nil"/>
+          <w:between w:val="nil"/>
+        </w:pBdr>
+        <w:rPr>
+          <w:rFonts w:ascii="Arial" w:eastAsia="Tahoma" w:hAnsi="Arial" w:cs="Arial"/>
+          <w:color w:val="000000"/>
+        </w:rPr>
+      </w:pPr>
+      <w:r>
+        <w:rPr>
+          <w:rFonts w:ascii="Arial" w:eastAsia="Tahoma" w:hAnsi="Arial" w:cs="Arial"/>
+          <w:color w:val="000000"/>
+        </w:rPr>
+        <w:t xml:space="preserve">Incorporated </w:t>
+      </w:r>
+      <w:r>
+        <w:rPr>
+          <w:rFonts w:ascii="Arial" w:eastAsia="Tahoma" w:hAnsi="Arial" w:cs="Arial"/>
+          <w:color w:val="000000"/>
+        </w:rPr>
+        <w:t xml:space="preserve">the </w:t>
+      </w:r>
+      <w:r>
+        <w:rPr>
+          <w:rFonts w:ascii="Arial" w:eastAsia="Tahoma" w:hAnsi="Arial" w:cs="Arial"/>
+          <w:color w:val="000000"/>
+        </w:rPr>
+        <w:t>Stripe API for secure checkout and AWS S3 to store images</w:t>
+      </w:r>
+    </w:p>
+    <w:p>
+      <w:pPr>
+        <w:pBdr>
+          <w:top w:val="nil"/>
+          <w:left w:val="nil"/>
+          <w:bottom w:val="nil"/>
+          <w:right w:val="nil"/>
+          <w:between w:val="nil"/>
+        </w:pBdr>
+        <w:spacing w:after="0"/>
+        <w:rPr>
+          <w:rFonts w:ascii="Arial" w:eastAsia="Tahoma" w:hAnsi="Arial" w:cs="Arial"/>
+          <w:sz w:val="24"/>
+          <w:szCs w:val="24"/>
+        </w:rPr>
+      </w:pPr>
+      <w:r>
+        <w:rPr>
+          <w:rFonts w:ascii="Arial" w:eastAsia="Tahoma" w:hAnsi="Arial" w:cs="Arial"/>
+          <w:b/>
+          <w:sz w:val="24"/>
+          <w:szCs w:val="24"/>
+        </w:rPr>
+        <w:t>Chat Web Application</w:t>
       </w:r>
     </w:p>
     <w:p>
@@ -927,56 +993,16 @@
         </w:pBdr>
         <w:spacing w:after="0"/>
         <w:rPr>
-          <w:rFonts w:ascii="Tahoma" w:eastAsia="Tahoma" w:hAnsi="Tahoma" w:cs="Tahoma"/>
-          <w:color w:val="000000"/>
-        </w:rPr>
-      </w:pPr>
-      <w:r>
-        <w:rPr>
-          <w:rFonts w:ascii="Tahoma" w:eastAsia="Tahoma" w:hAnsi="Tahoma" w:cs="Tahoma"/>
-          <w:color w:val="000000"/>
-        </w:rPr>
-        <w:t xml:space="preserve">Incorporated </w:t>
-      </w:r>
-      <w:r>
-        <w:rPr>
-          <w:rFonts w:ascii="Tahoma" w:eastAsia="Tahoma" w:hAnsi="Tahoma" w:cs="Tahoma"/>
-          <w:color w:val="000000"/>
-        </w:rPr>
-        <w:t xml:space="preserve">the </w:t>
-      </w:r>
-      <w:r>
-        <w:rPr>
-          <w:rFonts w:ascii="Tahoma" w:eastAsia="Tahoma" w:hAnsi="Tahoma" w:cs="Tahoma"/>
-          <w:color w:val="000000"/>
-        </w:rPr>
-        <w:t>Stripe API for secure checkout and AWS S3 to store images</w:t>
-      </w:r>
-    </w:p>
-    <w:p>
-      <w:pPr>
-        <w:pBdr>
-          <w:top w:val="nil"/>
-          <w:left w:val="nil"/>
-          <w:bottom w:val="nil"/>
-          <w:right w:val="nil"/>
-          <w:between w:val="nil"/>
-        </w:pBdr>
-        <w:spacing w:after="0"/>
-        <w:rPr>
-          <w:rFonts w:ascii="Tahoma" w:eastAsia="Tahoma" w:hAnsi="Tahoma" w:cs="Tahoma"/>
-          <w:sz w:val="24"/>
-          <w:szCs w:val="24"/>
-        </w:rPr>
-      </w:pPr>
-      <w:r>
-        <w:rPr>
-          <w:rFonts w:ascii="Tahoma" w:eastAsia="Tahoma" w:hAnsi="Tahoma" w:cs="Tahoma"/>
-          <w:b/>
-          <w:sz w:val="24"/>
-          <w:szCs w:val="24"/>
-        </w:rPr>
-        <w:t>Chat Web Application</w:t>
+          <w:rFonts w:ascii="Arial" w:eastAsia="Tahoma" w:hAnsi="Arial" w:cs="Arial"/>
+          <w:color w:val="000000"/>
+        </w:rPr>
+      </w:pPr>
+      <w:r>
+        <w:rPr>
+          <w:rFonts w:ascii="Arial" w:eastAsia="Tahoma" w:hAnsi="Arial" w:cs="Arial"/>
+          <w:color w:val="000000"/>
+        </w:rPr>
+        <w:t>Developed a chat application utilizing React, Node, Express, and MongoDB</w:t>
       </w:r>
     </w:p>
     <w:p>
@@ -994,16 +1020,100 @@
         </w:pBdr>
         <w:spacing w:after="0"/>
         <w:rPr>
-          <w:rFonts w:ascii="Tahoma" w:eastAsia="Tahoma" w:hAnsi="Tahoma" w:cs="Tahoma"/>
-          <w:color w:val="000000"/>
-        </w:rPr>
-      </w:pPr>
-      <w:r>
-        <w:rPr>
-          <w:rFonts w:ascii="Tahoma" w:eastAsia="Tahoma" w:hAnsi="Tahoma" w:cs="Tahoma"/>
-          <w:color w:val="000000"/>
-        </w:rPr>
-        <w:t>Developed a chat application utilizing React, Node, Express, and MongoDB</w:t>
+          <w:rFonts w:ascii="Arial" w:eastAsia="Tahoma" w:hAnsi="Arial" w:cs="Arial"/>
+          <w:color w:val="000000"/>
+        </w:rPr>
+      </w:pPr>
+      <w:r>
+        <w:rPr>
+          <w:rFonts w:ascii="Arial" w:eastAsia="Tahoma" w:hAnsi="Arial" w:cs="Arial"/>
+          <w:color w:val="000000"/>
+        </w:rPr>
+        <w:t>Incorporated sockets to allow for real-time message sending and receiving</w:t>
+      </w:r>
+    </w:p>
+    <w:p>
+      <w:pPr>
+        <w:numPr>
+          <w:ilvl w:val="0"/>
+          <w:numId w:val="1"/>
+        </w:numPr>
+        <w:pBdr>
+          <w:top w:val="nil"/>
+          <w:left w:val="nil"/>
+          <w:bottom w:val="nil"/>
+          <w:right w:val="nil"/>
+          <w:between w:val="nil"/>
+        </w:pBdr>
+        <w:rPr>
+          <w:rFonts w:ascii="Arial" w:eastAsia="Tahoma" w:hAnsi="Arial" w:cs="Arial"/>
+          <w:color w:val="000000"/>
+        </w:rPr>
+      </w:pPr>
+      <w:r>
+        <w:rPr>
+          <w:rFonts w:ascii="Arial" w:eastAsia="Tahoma" w:hAnsi="Arial" w:cs="Arial"/>
+          <w:color w:val="000000"/>
+        </w:rPr>
+        <w:t xml:space="preserve">Authorized and </w:t>
+      </w:r>
+      <w:r>
+        <w:rPr>
+          <w:rFonts w:ascii="Arial" w:eastAsia="Tahoma" w:hAnsi="Arial" w:cs="Arial"/>
+          <w:color w:val="000000"/>
+        </w:rPr>
+        <w:t>a</w:t>
+      </w:r>
+      <w:r>
+        <w:rPr>
+          <w:rFonts w:ascii="Arial" w:eastAsia="Tahoma" w:hAnsi="Arial" w:cs="Arial"/>
+          <w:color w:val="000000"/>
+        </w:rPr>
+        <w:t>uthenticated users with JWTs, Cookies, and password hashing</w:t>
+      </w:r>
+    </w:p>
+    <w:p>
+      <w:pPr>
+        <w:pBdr>
+          <w:top w:val="nil"/>
+          <w:left w:val="nil"/>
+          <w:bottom w:val="nil"/>
+          <w:right w:val="nil"/>
+          <w:between w:val="nil"/>
+        </w:pBdr>
+        <w:spacing w:after="0"/>
+        <w:rPr>
+          <w:rFonts w:ascii="Arial" w:eastAsia="Tahoma" w:hAnsi="Arial" w:cs="Arial"/>
+          <w:sz w:val="24"/>
+          <w:szCs w:val="24"/>
+        </w:rPr>
+      </w:pPr>
+      <w:r>
+        <w:rPr>
+          <w:rFonts w:ascii="Arial" w:eastAsia="Tahoma" w:hAnsi="Arial" w:cs="Arial"/>
+          <w:b/>
+          <w:sz w:val="24"/>
+          <w:szCs w:val="24"/>
+        </w:rPr>
+        <w:t xml:space="preserve">Java </w:t>
+      </w:r>
+      <w:r>
+        <w:rPr>
+          <w:rFonts w:ascii="Arial" w:eastAsia="Tahoma" w:hAnsi="Arial" w:cs="Arial"/>
+          <w:b/>
+          <w:sz w:val="24"/>
+          <w:szCs w:val="24"/>
+        </w:rPr>
+        <w:t xml:space="preserve">Volcano </w:t>
+      </w:r>
+      <w:r>
+        <w:rPr>
+          <w:rFonts w:ascii="Arial" w:eastAsia="Tahoma" w:hAnsi="Arial" w:cs="Arial"/>
+          <w:b/>
+          <w:sz w:val="24"/>
+          <w:szCs w:val="24"/>
+        </w:rPr>
+        <w:t>Animation</w:t>
       </w:r>
     </w:p>
     <w:p>
@@ -1021,16 +1131,30 @@
         </w:pBdr>
         <w:spacing w:after="0"/>
         <w:rPr>
-          <w:rFonts w:ascii="Tahoma" w:eastAsia="Tahoma" w:hAnsi="Tahoma" w:cs="Tahoma"/>
-          <w:color w:val="000000"/>
-        </w:rPr>
-      </w:pPr>
-      <w:r>
-        <w:rPr>
-          <w:rFonts w:ascii="Tahoma" w:eastAsia="Tahoma" w:hAnsi="Tahoma" w:cs="Tahoma"/>
-          <w:color w:val="000000"/>
-        </w:rPr>
-        <w:t>Incorporated sockets to allow for real-time message sending and receiving</w:t>
+          <w:rFonts w:ascii="Arial" w:eastAsia="Tahoma" w:hAnsi="Arial" w:cs="Arial"/>
+          <w:color w:val="000000"/>
+        </w:rPr>
+      </w:pPr>
+      <w:r>
+        <w:rPr>
+          <w:rFonts w:ascii="Arial" w:eastAsia="Tahoma" w:hAnsi="Arial" w:cs="Arial"/>
+          <w:color w:val="000000"/>
+        </w:rPr>
+        <w:t xml:space="preserve">Created an animation using Java </w:t>
+      </w:r>
+      <w:r>
+        <w:rPr>
+          <w:rFonts w:ascii="Arial" w:eastAsia="Tahoma" w:hAnsi="Arial" w:cs="Arial"/>
+          <w:color w:val="000000"/>
+        </w:rPr>
+        <w:t>S</w:t>
+      </w:r>
+      <w:r>
+        <w:rPr>
+          <w:rFonts w:ascii="Arial" w:eastAsia="Tahoma" w:hAnsi="Arial" w:cs="Arial"/>
+          <w:color w:val="000000"/>
+        </w:rPr>
+        <w:t>wing components, threads, and mouse events</w:t>
       </w:r>
     </w:p>
     <w:p>
@@ -1048,74 +1172,30 @@
         </w:pBdr>
         <w:spacing w:after="0"/>
         <w:rPr>
-          <w:rFonts w:ascii="Tahoma" w:eastAsia="Tahoma" w:hAnsi="Tahoma" w:cs="Tahoma"/>
-          <w:color w:val="000000"/>
-        </w:rPr>
-      </w:pPr>
-      <w:r>
-        <w:rPr>
-          <w:rFonts w:ascii="Tahoma" w:eastAsia="Tahoma" w:hAnsi="Tahoma" w:cs="Tahoma"/>
-          <w:color w:val="000000"/>
-        </w:rPr>
-        <w:t xml:space="preserve">Authorized and </w:t>
-      </w:r>
-      <w:r>
-        <w:rPr>
-          <w:rFonts w:ascii="Tahoma" w:eastAsia="Tahoma" w:hAnsi="Tahoma" w:cs="Tahoma"/>
-          <w:color w:val="000000"/>
-        </w:rPr>
-        <w:t>a</w:t>
-      </w:r>
-      <w:r>
-        <w:rPr>
-          <w:rFonts w:ascii="Tahoma" w:eastAsia="Tahoma" w:hAnsi="Tahoma" w:cs="Tahoma"/>
-          <w:color w:val="000000"/>
-        </w:rPr>
-        <w:t>uthenticated users with JWTs, Cookies, and password hashing</w:t>
-      </w:r>
-    </w:p>
-    <w:p>
-      <w:pPr>
-        <w:pBdr>
-          <w:top w:val="nil"/>
-          <w:left w:val="nil"/>
-          <w:bottom w:val="nil"/>
-          <w:right w:val="nil"/>
-          <w:between w:val="nil"/>
-        </w:pBdr>
-        <w:spacing w:after="0"/>
-        <w:rPr>
-          <w:rFonts w:ascii="Tahoma" w:eastAsia="Tahoma" w:hAnsi="Tahoma" w:cs="Tahoma"/>
-          <w:sz w:val="24"/>
-          <w:szCs w:val="24"/>
-        </w:rPr>
-      </w:pPr>
-      <w:r>
-        <w:rPr>
-          <w:rFonts w:ascii="Tahoma" w:eastAsia="Tahoma" w:hAnsi="Tahoma" w:cs="Tahoma"/>
-          <w:b/>
-          <w:sz w:val="24"/>
-          <w:szCs w:val="24"/>
-        </w:rPr>
-        <w:t xml:space="preserve">Java </w:t>
-      </w:r>
-      <w:r>
-        <w:rPr>
-          <w:rFonts w:ascii="Tahoma" w:eastAsia="Tahoma" w:hAnsi="Tahoma" w:cs="Tahoma"/>
-          <w:b/>
-          <w:sz w:val="24"/>
-          <w:szCs w:val="24"/>
-        </w:rPr>
-        <w:t xml:space="preserve">Volcano </w:t>
-      </w:r>
-      <w:r>
-        <w:rPr>
-          <w:rFonts w:ascii="Tahoma" w:eastAsia="Tahoma" w:hAnsi="Tahoma" w:cs="Tahoma"/>
-          <w:b/>
-          <w:sz w:val="24"/>
-          <w:szCs w:val="24"/>
-        </w:rPr>
-        <w:t>Animation</w:t>
+          <w:rFonts w:ascii="Arial" w:eastAsia="Tahoma" w:hAnsi="Arial" w:cs="Arial"/>
+          <w:color w:val="000000"/>
+        </w:rPr>
+      </w:pPr>
+      <w:r>
+        <w:rPr>
+          <w:rFonts w:ascii="Arial" w:eastAsia="Tahoma" w:hAnsi="Arial" w:cs="Arial"/>
+          <w:color w:val="000000"/>
+        </w:rPr>
+        <w:t xml:space="preserve">Incorporated thread safety with synchronized </w:t>
+      </w:r>
+      <w:r>
+        <w:rPr>
+          <w:rFonts w:ascii="Arial" w:eastAsia="Tahoma" w:hAnsi="Arial" w:cs="Arial"/>
+          <w:color w:val="000000"/>
+        </w:rPr>
+        <w:t>blocks</w:t>
+      </w:r>
+      <w:r>
+        <w:rPr>
+          <w:rFonts w:ascii="Arial" w:eastAsia="Tahoma" w:hAnsi="Arial" w:cs="Arial"/>
+          <w:color w:val="000000"/>
+        </w:rPr>
+        <w:t xml:space="preserve"> when animating objects</w:t>
       </w:r>
     </w:p>
     <w:p>
@@ -1131,104 +1211,21 @@
           <w:right w:val="nil"/>
           <w:between w:val="nil"/>
         </w:pBdr>
-        <w:spacing w:after="0"/>
-        <w:rPr>
-          <w:rFonts w:ascii="Tahoma" w:eastAsia="Tahoma" w:hAnsi="Tahoma" w:cs="Tahoma"/>
-          <w:color w:val="000000"/>
-        </w:rPr>
-      </w:pPr>
-      <w:r>
-        <w:rPr>
-          <w:rFonts w:ascii="Tahoma" w:eastAsia="Tahoma" w:hAnsi="Tahoma" w:cs="Tahoma"/>
-          <w:color w:val="000000"/>
-        </w:rPr>
-        <w:t xml:space="preserve">Created an animation using Java </w:t>
-      </w:r>
-      <w:r>
-        <w:rPr>
-          <w:rFonts w:ascii="Tahoma" w:eastAsia="Tahoma" w:hAnsi="Tahoma" w:cs="Tahoma"/>
-          <w:color w:val="000000"/>
-        </w:rPr>
-        <w:t>S</w:t>
-      </w:r>
-      <w:r>
-        <w:rPr>
-          <w:rFonts w:ascii="Tahoma" w:eastAsia="Tahoma" w:hAnsi="Tahoma" w:cs="Tahoma"/>
-          <w:color w:val="000000"/>
-        </w:rPr>
-        <w:t>wing components, threads, and mouse events</w:t>
-      </w:r>
-    </w:p>
-    <w:p>
-      <w:pPr>
-        <w:numPr>
-          <w:ilvl w:val="0"/>
-          <w:numId w:val="1"/>
-        </w:numPr>
-        <w:pBdr>
-          <w:top w:val="nil"/>
-          <w:left w:val="nil"/>
-          <w:bottom w:val="nil"/>
-          <w:right w:val="nil"/>
-          <w:between w:val="nil"/>
-        </w:pBdr>
-        <w:spacing w:after="0"/>
-        <w:rPr>
-          <w:rFonts w:ascii="Tahoma" w:eastAsia="Tahoma" w:hAnsi="Tahoma" w:cs="Tahoma"/>
-          <w:color w:val="000000"/>
-        </w:rPr>
-      </w:pPr>
-      <w:r>
-        <w:rPr>
-          <w:rFonts w:ascii="Tahoma" w:eastAsia="Tahoma" w:hAnsi="Tahoma" w:cs="Tahoma"/>
-          <w:color w:val="000000"/>
-        </w:rPr>
-        <w:t xml:space="preserve">Incorporated thread safety with synchronized </w:t>
-      </w:r>
-      <w:r>
-        <w:rPr>
-          <w:rFonts w:ascii="Tahoma" w:eastAsia="Tahoma" w:hAnsi="Tahoma" w:cs="Tahoma"/>
-          <w:color w:val="000000"/>
-        </w:rPr>
-        <w:t>blocks</w:t>
-      </w:r>
-      <w:r>
-        <w:rPr>
-          <w:rFonts w:ascii="Tahoma" w:eastAsia="Tahoma" w:hAnsi="Tahoma" w:cs="Tahoma"/>
-          <w:color w:val="000000"/>
-        </w:rPr>
-        <w:t xml:space="preserve"> when animating objects</w:t>
-      </w:r>
-    </w:p>
-    <w:p>
-      <w:pPr>
-        <w:numPr>
-          <w:ilvl w:val="0"/>
-          <w:numId w:val="1"/>
-        </w:numPr>
-        <w:pBdr>
-          <w:top w:val="nil"/>
-          <w:left w:val="nil"/>
-          <w:bottom w:val="nil"/>
-          <w:right w:val="nil"/>
-          <w:between w:val="nil"/>
-        </w:pBdr>
-        <w:spacing w:after="0"/>
-        <w:rPr>
-          <w:rFonts w:ascii="Tahoma" w:eastAsia="Tahoma" w:hAnsi="Tahoma" w:cs="Tahoma"/>
-          <w:color w:val="000000"/>
-        </w:rPr>
-      </w:pPr>
-      <w:r>
-        <w:rPr>
-          <w:rFonts w:ascii="Tahoma" w:eastAsia="Tahoma" w:hAnsi="Tahoma" w:cs="Tahoma"/>
+        <w:rPr>
+          <w:rFonts w:ascii="Arial" w:eastAsia="Tahoma" w:hAnsi="Arial" w:cs="Arial"/>
+          <w:color w:val="000000"/>
+        </w:rPr>
+      </w:pPr>
+      <w:r>
+        <w:rPr>
+          <w:rFonts w:ascii="Arial" w:eastAsia="Tahoma" w:hAnsi="Arial" w:cs="Arial"/>
           <w:color w:val="000000"/>
         </w:rPr>
         <w:t>Utilized abstract</w:t>
       </w:r>
       <w:r>
         <w:rPr>
-          <w:rFonts w:ascii="Tahoma" w:eastAsia="Tahoma" w:hAnsi="Tahoma" w:cs="Tahoma"/>
+          <w:rFonts w:ascii="Arial" w:eastAsia="Tahoma" w:hAnsi="Arial" w:cs="Arial"/>
           <w:color w:val="000000"/>
         </w:rPr>
         <w:t xml:space="preserve"> classes and interfaces to create maintainable and structured code</w:t>
@@ -1241,7 +1238,7 @@
         </w:pBdr>
         <w:spacing w:after="0"/>
         <w:rPr>
-          <w:rFonts w:ascii="Tahoma" w:eastAsia="Tahoma" w:hAnsi="Tahoma" w:cs="Tahoma"/>
+          <w:rFonts w:ascii="Arial" w:eastAsia="Tahoma" w:hAnsi="Arial" w:cs="Arial"/>
           <w:b/>
           <w:sz w:val="32"/>
           <w:szCs w:val="32"/>
@@ -1249,7 +1246,7 @@
       </w:pPr>
       <w:r>
         <w:rPr>
-          <w:rFonts w:ascii="Tahoma" w:eastAsia="Tahoma" w:hAnsi="Tahoma" w:cs="Tahoma"/>
+          <w:rFonts w:ascii="Arial" w:eastAsia="Tahoma" w:hAnsi="Arial" w:cs="Arial"/>
           <w:b/>
           <w:sz w:val="32"/>
           <w:szCs w:val="32"/>
@@ -1261,20 +1258,42 @@
       <w:pPr>
         <w:spacing w:after="0"/>
         <w:rPr>
-          <w:rFonts w:ascii="Tahoma" w:hAnsi="Tahoma" w:cs="Tahoma"/>
-        </w:rPr>
-      </w:pPr>
-      <w:r>
-        <w:rPr>
-          <w:rFonts w:ascii="Tahoma" w:hAnsi="Tahoma" w:cs="Tahoma"/>
+          <w:rFonts w:ascii="Arial" w:hAnsi="Arial" w:cs="Arial"/>
+        </w:rPr>
+      </w:pPr>
+      <w:r>
+        <w:rPr>
+          <w:rFonts w:ascii="Arial" w:hAnsi="Arial" w:cs="Arial"/>
           <w:b/>
           <w:bCs/>
         </w:rPr>
+        <w:t>Languages:</w:t>
+      </w:r>
+      <w:r>
+        <w:rPr>
+          <w:rFonts w:ascii="Arial" w:hAnsi="Arial" w:cs="Arial"/>
+        </w:rPr>
+        <w:t xml:space="preserve"> Java, JavaScript, TypeScript, Python, SQL</w:t>
+      </w:r>
+    </w:p>
+    <w:p>
+      <w:pPr>
+        <w:spacing w:after="0"/>
+        <w:rPr>
+          <w:rFonts w:ascii="Arial" w:hAnsi="Arial" w:cs="Arial"/>
+        </w:rPr>
+      </w:pPr>
+      <w:r>
+        <w:rPr>
+          <w:rFonts w:ascii="Arial" w:hAnsi="Arial" w:cs="Arial"/>
+          <w:b/>
+          <w:bCs/>
+        </w:rPr>
         <w:t>Front</w:t>
       </w:r>
       <w:r>
         <w:rPr>
-          <w:rFonts w:ascii="Tahoma" w:hAnsi="Tahoma" w:cs="Tahoma"/>
+          <w:rFonts w:ascii="Arial" w:hAnsi="Arial" w:cs="Arial"/>
           <w:b/>
           <w:bCs/>
         </w:rPr>
@@ -1282,7 +1301,7 @@
       </w:r>
       <w:r>
         <w:rPr>
-          <w:rFonts w:ascii="Tahoma" w:hAnsi="Tahoma" w:cs="Tahoma"/>
+          <w:rFonts w:ascii="Arial" w:hAnsi="Arial" w:cs="Arial"/>
           <w:b/>
           <w:bCs/>
         </w:rPr>
@@ -1290,33 +1309,45 @@
       </w:r>
       <w:r>
         <w:rPr>
-          <w:rFonts w:ascii="Tahoma" w:hAnsi="Tahoma" w:cs="Tahoma"/>
-        </w:rPr>
-        <w:t xml:space="preserve"> React, Redux,</w:t>
-      </w:r>
-      <w:r>
-        <w:rPr>
-          <w:rFonts w:ascii="Tahoma" w:hAnsi="Tahoma" w:cs="Tahoma"/>
-        </w:rPr>
-        <w:t xml:space="preserve"> Angular,</w:t>
-      </w:r>
-      <w:r>
-        <w:rPr>
-          <w:rFonts w:ascii="Tahoma" w:hAnsi="Tahoma" w:cs="Tahoma"/>
-        </w:rPr>
-        <w:t xml:space="preserve"> HTML, CSS</w:t>
+          <w:rFonts w:ascii="Arial" w:hAnsi="Arial" w:cs="Arial"/>
+        </w:rPr>
+        <w:t xml:space="preserve"> React, Redux, Angular</w:t>
+      </w:r>
+      <w:r>
+        <w:rPr>
+          <w:rFonts w:ascii="Arial" w:hAnsi="Arial" w:cs="Arial"/>
+        </w:rPr>
+        <w:t xml:space="preserve">, </w:t>
+      </w:r>
+      <w:r>
+        <w:rPr>
+          <w:rFonts w:ascii="Arial" w:hAnsi="Arial" w:cs="Arial"/>
+        </w:rPr>
+        <w:t>Material UI, Styled Components</w:t>
+      </w:r>
+      <w:r>
+        <w:rPr>
+          <w:rFonts w:ascii="Arial" w:hAnsi="Arial" w:cs="Arial"/>
+        </w:rPr>
+        <w:t xml:space="preserve">, </w:t>
+      </w:r>
+      <w:r>
+        <w:rPr>
+          <w:rFonts w:ascii="Arial" w:hAnsi="Arial" w:cs="Arial"/>
+        </w:rPr>
+        <w:t>HTML, CSS</w:t>
       </w:r>
     </w:p>
     <w:p>
       <w:pPr>
         <w:spacing w:after="0"/>
         <w:rPr>
-          <w:rFonts w:ascii="Tahoma" w:hAnsi="Tahoma" w:cs="Tahoma"/>
-        </w:rPr>
-      </w:pPr>
-      <w:r>
-        <w:rPr>
-          <w:rFonts w:ascii="Tahoma" w:hAnsi="Tahoma" w:cs="Tahoma"/>
+          <w:rFonts w:ascii="Arial" w:hAnsi="Arial" w:cs="Arial"/>
+        </w:rPr>
+      </w:pPr>
+      <w:r>
+        <w:rPr>
+          <w:rFonts w:ascii="Arial" w:hAnsi="Arial" w:cs="Arial"/>
           <w:b/>
           <w:bCs/>
         </w:rPr>
@@ -1324,7 +1355,7 @@
       </w:r>
       <w:r>
         <w:rPr>
-          <w:rFonts w:ascii="Tahoma" w:hAnsi="Tahoma" w:cs="Tahoma"/>
+          <w:rFonts w:ascii="Arial" w:hAnsi="Arial" w:cs="Arial"/>
           <w:b/>
           <w:bCs/>
         </w:rPr>
@@ -1332,7 +1363,7 @@
       </w:r>
       <w:r>
         <w:rPr>
-          <w:rFonts w:ascii="Tahoma" w:hAnsi="Tahoma" w:cs="Tahoma"/>
+          <w:rFonts w:ascii="Arial" w:hAnsi="Arial" w:cs="Arial"/>
           <w:b/>
           <w:bCs/>
         </w:rPr>
@@ -1340,78 +1371,63 @@
       </w:r>
       <w:r>
         <w:rPr>
-          <w:rFonts w:ascii="Tahoma" w:hAnsi="Tahoma" w:cs="Tahoma"/>
+          <w:rFonts w:ascii="Arial" w:hAnsi="Arial" w:cs="Arial"/>
         </w:rPr>
         <w:t xml:space="preserve"> Node, Express, PostgreSQL, Spring Boot, MongoDB</w:t>
       </w:r>
       <w:r>
         <w:rPr>
-          <w:rFonts w:ascii="Tahoma" w:hAnsi="Tahoma" w:cs="Tahoma"/>
-        </w:rPr>
-        <w:t>,</w:t>
-      </w:r>
-      <w:r>
-        <w:rPr>
-          <w:rFonts w:ascii="Tahoma" w:hAnsi="Tahoma" w:cs="Tahoma"/>
-        </w:rPr>
-        <w:t xml:space="preserve"> AWS</w:t>
-      </w:r>
-      <w:r>
-        <w:rPr>
-          <w:rFonts w:ascii="Tahoma" w:hAnsi="Tahoma" w:cs="Tahoma"/>
-        </w:rPr>
-        <w:t>, S3, RDS, EC2</w:t>
-      </w:r>
-    </w:p>
-    <w:p>
-      <w:pPr>
-        <w:rPr>
-          <w:rFonts w:ascii="Tahoma" w:hAnsi="Tahoma" w:cs="Tahoma"/>
-        </w:rPr>
-      </w:pPr>
-      <w:r>
-        <w:rPr>
-          <w:rFonts w:ascii="Tahoma" w:hAnsi="Tahoma" w:cs="Tahoma"/>
+          <w:rFonts w:ascii="Arial" w:hAnsi="Arial" w:cs="Arial"/>
+        </w:rPr>
+        <w:t>, Knex</w:t>
+      </w:r>
+    </w:p>
+    <w:p>
+      <w:pPr>
+        <w:spacing w:after="0"/>
+        <w:rPr>
+          <w:rFonts w:ascii="Arial" w:hAnsi="Arial" w:cs="Arial"/>
+        </w:rPr>
+      </w:pPr>
+      <w:r>
+        <w:rPr>
+          <w:rFonts w:ascii="Arial" w:hAnsi="Arial" w:cs="Arial"/>
           <w:b/>
           <w:bCs/>
         </w:rPr>
-        <w:t>Languages:</w:t>
-      </w:r>
-      <w:r>
-        <w:rPr>
-          <w:rFonts w:ascii="Tahoma" w:hAnsi="Tahoma" w:cs="Tahoma"/>
-        </w:rPr>
-        <w:t xml:space="preserve"> Java, JavaScript,</w:t>
-      </w:r>
-      <w:r>
-        <w:rPr>
-          <w:rFonts w:ascii="Tahoma" w:hAnsi="Tahoma" w:cs="Tahoma"/>
+        <w:t>Tools</w:t>
+      </w:r>
+      <w:r>
+        <w:rPr>
+          <w:rFonts w:ascii="Arial" w:hAnsi="Arial" w:cs="Arial"/>
+          <w:b/>
+          <w:bCs/>
+        </w:rPr>
+        <w:t>:</w:t>
+      </w:r>
+      <w:r>
+        <w:rPr>
+          <w:rFonts w:ascii="Arial" w:hAnsi="Arial" w:cs="Arial"/>
         </w:rPr>
         <w:t xml:space="preserve"> </w:t>
       </w:r>
       <w:r>
         <w:rPr>
-          <w:rFonts w:ascii="Tahoma" w:hAnsi="Tahoma" w:cs="Tahoma"/>
-        </w:rPr>
-        <w:t>TypeScript</w:t>
-      </w:r>
-      <w:r>
-        <w:rPr>
-          <w:rFonts w:ascii="Tahoma" w:hAnsi="Tahoma" w:cs="Tahoma"/>
-        </w:rPr>
-        <w:t>,</w:t>
-      </w:r>
-      <w:r>
-        <w:rPr>
-          <w:rFonts w:ascii="Tahoma" w:hAnsi="Tahoma" w:cs="Tahoma"/>
-        </w:rPr>
-        <w:t xml:space="preserve"> Python,</w:t>
-      </w:r>
-      <w:r>
-        <w:rPr>
-          <w:rFonts w:ascii="Tahoma" w:hAnsi="Tahoma" w:cs="Tahoma"/>
-        </w:rPr>
-        <w:t xml:space="preserve"> SQL</w:t>
+          <w:rFonts w:ascii="Arial" w:hAnsi="Arial" w:cs="Arial"/>
+        </w:rPr>
+        <w:t>Git, GitHub, ZenHub,</w:t>
+      </w:r>
+      <w:r>
+        <w:rPr>
+          <w:rFonts w:ascii="Arial" w:hAnsi="Arial" w:cs="Arial"/>
+        </w:rPr>
+        <w:t xml:space="preserve"> AWS,</w:t>
+      </w:r>
+      <w:r>
+        <w:rPr>
+          <w:rFonts w:ascii="Arial" w:hAnsi="Arial" w:cs="Arial"/>
+        </w:rPr>
+        <w:t xml:space="preserve"> Docker, Postman</w:t>
       </w:r>
     </w:p>
     <w:sectPr>
@@ -1425,7 +1441,7 @@
 </file>
 
 <file path=word/numbering.xml><?xml version="1.0" encoding="utf-8"?>
-<w:numbering xmlns:wpc="http://schemas.microsoft.com/office/word/2010/wordprocessingCanvas" xmlns:cx="http://schemas.microsoft.com/office/drawing/2014/chartex" xmlns:cx1="http://schemas.microsoft.com/office/drawing/2015/9/8/chartex" xmlns:cx2="http://schemas.microsoft.com/office/drawing/2015/10/21/chartex" xmlns:cx3="http://schemas.microsoft.com/office/drawing/2016/5/9/chartex" xmlns:cx4="http://schemas.microsoft.com/office/drawing/2016/5/10/chartex" xmlns:cx5="http://schemas.microsoft.com/office/drawing/2016/5/11/chartex" xmlns:cx6="http://schemas.microsoft.com/office/drawing/2016/5/12/chartex" xmlns:cx7="http://schemas.microsoft.com/office/drawing/2016/5/13/chartex" xmlns:cx8="http://schemas.microsoft.com/office/drawing/2016/5/14/chartex" xmlns:mc="http://schemas.openxmlformats.org/markup-compatibility/2006" xmlns:aink="http://schemas.microsoft.com/office/drawing/2016/ink" xmlns:am3d="http://schemas.microsoft.com/office/drawing/2017/model3d" xmlns:o="urn:schemas-microsoft-com:office:office" xmlns:oel="http://schemas.microsoft.com/office/2019/extlst" xmlns:r="http://schemas.openxmlformats.org/officeDocument/2006/relationships" xmlns:m="http://schemas.openxmlformats.org/officeDocument/2006/math" xmlns:v="urn:schemas-microsoft-com:vml" xmlns:wp14="http://schemas.microsoft.com/office/word/2010/wordprocessingDrawing" xmlns:wp="http://schemas.openxmlformats.org/drawingml/2006/wordprocessingDrawing" xmlns:w10="urn:schemas-microsoft-com:office:word" xmlns:w="http://schemas.openxmlformats.org/wordprocessingml/2006/main" xmlns:w14="http://schemas.microsoft.com/office/word/2010/wordml" xmlns:w15="http://schemas.microsoft.com/office/word/2012/wordml" xmlns:w16cex="http://schemas.microsoft.com/office/word/2018/wordml/cex" xmlns:w16cid="http://schemas.microsoft.com/office/word/2016/wordml/cid" xmlns:w16="http://schemas.microsoft.com/office/word/2018/wordml" xmlns:w16sdtdh="http://schemas.microsoft.com/office/word/2020/wordml/sdtdatahash" xmlns:w16se="http://schemas.microsoft.com/office/word/2015/wordml/symex" xmlns:wpg="http://schemas.microsoft.com/office/word/2010/wordprocessingGroup" xmlns:wpi="http://schemas.microsoft.com/office/word/2010/wordprocessingInk" xmlns:wne="http://schemas.microsoft.com/office/word/2006/wordml" xmlns:wps="http://schemas.microsoft.com/office/word/2010/wordprocessingShape" mc:Ignorable="w14 w15 w16se w16cid w16 w16cex w16sdtdh wp14">
+<w:numbering xmlns:wpc="http://schemas.microsoft.com/office/word/2010/wordprocessingCanvas" xmlns:cx="http://schemas.microsoft.com/office/drawing/2014/chartex" xmlns:cx1="http://schemas.microsoft.com/office/drawing/2015/9/8/chartex" xmlns:cx2="http://schemas.microsoft.com/office/drawing/2015/10/21/chartex" xmlns:cx3="http://schemas.microsoft.com/office/drawing/2016/5/9/chartex" xmlns:cx4="http://schemas.microsoft.com/office/drawing/2016/5/10/chartex" xmlns:cx5="http://schemas.microsoft.com/office/drawing/2016/5/11/chartex" xmlns:cx6="http://schemas.microsoft.com/office/drawing/2016/5/12/chartex" xmlns:cx7="http://schemas.microsoft.com/office/drawing/2016/5/13/chartex" xmlns:cx8="http://schemas.microsoft.com/office/drawing/2016/5/14/chartex" xmlns:mc="http://schemas.openxmlformats.org/markup-compatibility/2006" xmlns:aink="http://schemas.microsoft.com/office/drawing/2016/ink" xmlns:am3d="http://schemas.microsoft.com/office/drawing/2017/model3d" xmlns:o="urn:schemas-microsoft-com:office:office" xmlns:oel="http://schemas.microsoft.com/office/2019/extlst" xmlns:r="http://schemas.openxmlformats.org/officeDocument/2006/relationships" xmlns:m="http://schemas.openxmlformats.org/officeDocument/2006/math" xmlns:v="urn:schemas-microsoft-com:vml" xmlns:wp14="http://schemas.microsoft.com/office/word/2010/wordprocessingDrawing" xmlns:wp="http://schemas.openxmlformats.org/drawingml/2006/wordprocessingDrawing" xmlns:w10="urn:schemas-microsoft-com:office:word" xmlns:w="http://schemas.openxmlformats.org/wordprocessingml/2006/main" xmlns:w14="http://schemas.microsoft.com/office/word/2010/wordml" xmlns:w15="http://schemas.microsoft.com/office/word/2012/wordml" xmlns:w16cex="http://schemas.microsoft.com/office/word/2018/wordml/cex" xmlns:w16cid="http://schemas.microsoft.com/office/word/2016/wordml/cid" xmlns:w16="http://schemas.microsoft.com/office/word/2018/wordml" xmlns:w16du="http://schemas.microsoft.com/office/word/2023/wordml/word16du" xmlns:w16sdtdh="http://schemas.microsoft.com/office/word/2020/wordml/sdtdatahash" xmlns:w16se="http://schemas.microsoft.com/office/word/2015/wordml/symex" xmlns:wpg="http://schemas.microsoft.com/office/word/2010/wordprocessingGroup" xmlns:wpi="http://schemas.microsoft.com/office/word/2010/wordprocessingInk" xmlns:wne="http://schemas.microsoft.com/office/word/2006/wordml" xmlns:wps="http://schemas.microsoft.com/office/word/2010/wordprocessingShape" mc:Ignorable="w14 w15 w16se w16cid w16 w16cex w16sdtdh wp14">
   <w:abstractNum w:abstractNumId="0" w15:restartNumberingAfterBreak="0">
     <w:nsid w:val="10FD6C8A"/>
     <w:multiLevelType w:val="multilevel"/>

</xml_diff>